<commit_message>
use-case tìm kiếm ver 2
</commit_message>
<xml_diff>
--- a/use-case search.docx
+++ b/use-case search.docx
@@ -43,8 +43,6 @@
         </w:rPr>
         <w:t>UseCase: Search</w:t>
       </w:r>
-      <w:bookmarkStart w:id="0" w:name="_GoBack"/>
-      <w:bookmarkEnd w:id="0"/>
     </w:p>
     <w:tbl>
       <w:tblPr>
@@ -61,7 +59,7 @@
       <w:tr>
         <w:tc>
           <w:tcPr>
-            <w:tcW w:w="2337" w:type="dxa"/>
+            <w:tcW w:w="2247" w:type="dxa"/>
           </w:tcPr>
           <w:p>
             <w:pPr>
@@ -79,7 +77,7 @@
         </w:tc>
         <w:tc>
           <w:tcPr>
-            <w:tcW w:w="2337" w:type="dxa"/>
+            <w:tcW w:w="2260" w:type="dxa"/>
           </w:tcPr>
           <w:p>
             <w:r>
@@ -89,7 +87,7 @@
         </w:tc>
         <w:tc>
           <w:tcPr>
-            <w:tcW w:w="2338" w:type="dxa"/>
+            <w:tcW w:w="2248" w:type="dxa"/>
           </w:tcPr>
           <w:p>
             <w:pPr>
@@ -107,7 +105,7 @@
         </w:tc>
         <w:tc>
           <w:tcPr>
-            <w:tcW w:w="2338" w:type="dxa"/>
+            <w:tcW w:w="2261" w:type="dxa"/>
           </w:tcPr>
           <w:p>
             <w:r>
@@ -119,7 +117,7 @@
       <w:tr>
         <w:tc>
           <w:tcPr>
-            <w:tcW w:w="2337" w:type="dxa"/>
+            <w:tcW w:w="2247" w:type="dxa"/>
           </w:tcPr>
           <w:p>
             <w:pPr>
@@ -137,7 +135,7 @@
         </w:tc>
         <w:tc>
           <w:tcPr>
-            <w:tcW w:w="7013" w:type="dxa"/>
+            <w:tcW w:w="6769" w:type="dxa"/>
             <w:gridSpan w:val="3"/>
           </w:tcPr>
           <w:p>
@@ -150,7 +148,7 @@
       <w:tr>
         <w:tc>
           <w:tcPr>
-            <w:tcW w:w="2337" w:type="dxa"/>
+            <w:tcW w:w="2247" w:type="dxa"/>
           </w:tcPr>
           <w:p>
             <w:pPr>
@@ -168,7 +166,7 @@
         </w:tc>
         <w:tc>
           <w:tcPr>
-            <w:tcW w:w="7013" w:type="dxa"/>
+            <w:tcW w:w="6769" w:type="dxa"/>
             <w:gridSpan w:val="3"/>
           </w:tcPr>
           <w:p>
@@ -181,7 +179,7 @@
       <w:tr>
         <w:tc>
           <w:tcPr>
-            <w:tcW w:w="2337" w:type="dxa"/>
+            <w:tcW w:w="2247" w:type="dxa"/>
           </w:tcPr>
           <w:p>
             <w:pPr>
@@ -199,19 +197,19 @@
         </w:tc>
         <w:tc>
           <w:tcPr>
-            <w:tcW w:w="2337" w:type="dxa"/>
+            <w:tcW w:w="2260" w:type="dxa"/>
           </w:tcPr>
           <w:p/>
         </w:tc>
         <w:tc>
           <w:tcPr>
-            <w:tcW w:w="2338" w:type="dxa"/>
+            <w:tcW w:w="2248" w:type="dxa"/>
           </w:tcPr>
           <w:p/>
         </w:tc>
         <w:tc>
           <w:tcPr>
-            <w:tcW w:w="2338" w:type="dxa"/>
+            <w:tcW w:w="2261" w:type="dxa"/>
           </w:tcPr>
           <w:p/>
         </w:tc>
@@ -219,7 +217,7 @@
       <w:tr>
         <w:tc>
           <w:tcPr>
-            <w:tcW w:w="2337" w:type="dxa"/>
+            <w:tcW w:w="2247" w:type="dxa"/>
           </w:tcPr>
           <w:p>
             <w:r>
@@ -229,7 +227,7 @@
         </w:tc>
         <w:tc>
           <w:tcPr>
-            <w:tcW w:w="2337" w:type="dxa"/>
+            <w:tcW w:w="2260" w:type="dxa"/>
           </w:tcPr>
           <w:p>
             <w:pPr>
@@ -248,7 +246,7 @@
         </w:tc>
         <w:tc>
           <w:tcPr>
-            <w:tcW w:w="4676" w:type="dxa"/>
+            <w:tcW w:w="4509" w:type="dxa"/>
             <w:gridSpan w:val="2"/>
           </w:tcPr>
           <w:p>
@@ -270,7 +268,7 @@
       <w:tr>
         <w:tc>
           <w:tcPr>
-            <w:tcW w:w="2337" w:type="dxa"/>
+            <w:tcW w:w="2247" w:type="dxa"/>
           </w:tcPr>
           <w:p>
             <w:r>
@@ -280,7 +278,7 @@
         </w:tc>
         <w:tc>
           <w:tcPr>
-            <w:tcW w:w="2337" w:type="dxa"/>
+            <w:tcW w:w="2260" w:type="dxa"/>
           </w:tcPr>
           <w:p>
             <w:r>
@@ -290,7 +288,7 @@
         </w:tc>
         <w:tc>
           <w:tcPr>
-            <w:tcW w:w="4676" w:type="dxa"/>
+            <w:tcW w:w="4509" w:type="dxa"/>
             <w:gridSpan w:val="2"/>
           </w:tcPr>
           <w:p>
@@ -303,50 +301,20 @@
       <w:tr>
         <w:tc>
           <w:tcPr>
-            <w:tcW w:w="2337" w:type="dxa"/>
-          </w:tcPr>
-          <w:p>
-            <w:r>
-              <w:t>2.</w:t>
-            </w:r>
-          </w:p>
-        </w:tc>
-        <w:tc>
-          <w:tcPr>
-            <w:tcW w:w="2337" w:type="dxa"/>
-          </w:tcPr>
-          <w:p>
-            <w:r>
-              <w:t>System</w:t>
-            </w:r>
-          </w:p>
-        </w:tc>
-        <w:tc>
-          <w:tcPr>
-            <w:tcW w:w="4676" w:type="dxa"/>
-            <w:gridSpan w:val="2"/>
-          </w:tcPr>
-          <w:p>
-            <w:r>
-              <w:t>Khởi tạo dữ liệu</w:t>
-            </w:r>
-          </w:p>
-        </w:tc>
-      </w:tr>
-      <w:tr>
-        <w:tc>
-          <w:tcPr>
-            <w:tcW w:w="2337" w:type="dxa"/>
-          </w:tcPr>
-          <w:p>
-            <w:r>
-              <w:t>3.</w:t>
-            </w:r>
-          </w:p>
-        </w:tc>
-        <w:tc>
-          <w:tcPr>
-            <w:tcW w:w="2337" w:type="dxa"/>
+            <w:tcW w:w="2247" w:type="dxa"/>
+          </w:tcPr>
+          <w:p>
+            <w:r>
+              <w:t>2</w:t>
+            </w:r>
+            <w:r>
+              <w:t>.</w:t>
+            </w:r>
+          </w:p>
+        </w:tc>
+        <w:tc>
+          <w:tcPr>
+            <w:tcW w:w="2260" w:type="dxa"/>
           </w:tcPr>
           <w:p>
             <w:r>
@@ -356,7 +324,7 @@
         </w:tc>
         <w:tc>
           <w:tcPr>
-            <w:tcW w:w="4676" w:type="dxa"/>
+            <w:tcW w:w="4509" w:type="dxa"/>
             <w:gridSpan w:val="2"/>
           </w:tcPr>
           <w:p>
@@ -403,17 +371,20 @@
       <w:tr>
         <w:tc>
           <w:tcPr>
-            <w:tcW w:w="2337" w:type="dxa"/>
-          </w:tcPr>
-          <w:p>
-            <w:r>
-              <w:t>4.</w:t>
-            </w:r>
-          </w:p>
-        </w:tc>
-        <w:tc>
-          <w:tcPr>
-            <w:tcW w:w="2337" w:type="dxa"/>
+            <w:tcW w:w="2247" w:type="dxa"/>
+          </w:tcPr>
+          <w:p>
+            <w:r>
+              <w:t>3</w:t>
+            </w:r>
+            <w:r>
+              <w:t>.</w:t>
+            </w:r>
+          </w:p>
+        </w:tc>
+        <w:tc>
+          <w:tcPr>
+            <w:tcW w:w="2260" w:type="dxa"/>
           </w:tcPr>
           <w:p>
             <w:r>
@@ -423,7 +394,7 @@
         </w:tc>
         <w:tc>
           <w:tcPr>
-            <w:tcW w:w="4676" w:type="dxa"/>
+            <w:tcW w:w="4509" w:type="dxa"/>
             <w:gridSpan w:val="2"/>
           </w:tcPr>
           <w:p>
@@ -439,7 +410,48 @@
       <w:tr>
         <w:tc>
           <w:tcPr>
-            <w:tcW w:w="2337" w:type="dxa"/>
+            <w:tcW w:w="2247" w:type="dxa"/>
+          </w:tcPr>
+          <w:p>
+            <w:r>
+              <w:t>4</w:t>
+            </w:r>
+            <w:r>
+              <w:t>.</w:t>
+            </w:r>
+          </w:p>
+        </w:tc>
+        <w:tc>
+          <w:tcPr>
+            <w:tcW w:w="2260" w:type="dxa"/>
+          </w:tcPr>
+          <w:p>
+            <w:r>
+              <w:t>System</w:t>
+            </w:r>
+          </w:p>
+        </w:tc>
+        <w:tc>
+          <w:tcPr>
+            <w:tcW w:w="4509" w:type="dxa"/>
+            <w:gridSpan w:val="2"/>
+          </w:tcPr>
+          <w:p>
+            <w:r>
+              <w:t>Nhận trường tìm kiế</w:t>
+            </w:r>
+            <w:r>
+              <w:t>m</w:t>
+            </w:r>
+            <w:bookmarkStart w:id="0" w:name="_GoBack"/>
+            <w:bookmarkEnd w:id="0"/>
+          </w:p>
+        </w:tc>
+      </w:tr>
+      <w:tr>
+        <w:tc>
+          <w:tcPr>
+            <w:tcW w:w="2247" w:type="dxa"/>
           </w:tcPr>
           <w:p>
             <w:r>
@@ -449,7 +461,7 @@
         </w:tc>
         <w:tc>
           <w:tcPr>
-            <w:tcW w:w="2337" w:type="dxa"/>
+            <w:tcW w:w="2260" w:type="dxa"/>
           </w:tcPr>
           <w:p>
             <w:r>
@@ -459,20 +471,23 @@
         </w:tc>
         <w:tc>
           <w:tcPr>
-            <w:tcW w:w="4676" w:type="dxa"/>
-            <w:gridSpan w:val="2"/>
-          </w:tcPr>
-          <w:p>
-            <w:r>
-              <w:t>Nhận trường tìm kiếm, so sánh với dữ liệu trong cơ sở dữ liệu</w:t>
-            </w:r>
-          </w:p>
-        </w:tc>
-      </w:tr>
-      <w:tr>
-        <w:tc>
-          <w:tcPr>
-            <w:tcW w:w="2337" w:type="dxa"/>
+            <w:tcW w:w="4509" w:type="dxa"/>
+            <w:gridSpan w:val="2"/>
+          </w:tcPr>
+          <w:p>
+            <w:r>
+              <w:t xml:space="preserve">Khởi tạo dữ liệu, </w:t>
+            </w:r>
+            <w:r>
+              <w:t>so sánh với dữ liệu trong cơ sở dữ liệu</w:t>
+            </w:r>
+          </w:p>
+        </w:tc>
+      </w:tr>
+      <w:tr>
+        <w:tc>
+          <w:tcPr>
+            <w:tcW w:w="2247" w:type="dxa"/>
           </w:tcPr>
           <w:p>
             <w:r>
@@ -482,7 +497,7 @@
         </w:tc>
         <w:tc>
           <w:tcPr>
-            <w:tcW w:w="2337" w:type="dxa"/>
+            <w:tcW w:w="2260" w:type="dxa"/>
           </w:tcPr>
           <w:p>
             <w:r>
@@ -492,7 +507,7 @@
         </w:tc>
         <w:tc>
           <w:tcPr>
-            <w:tcW w:w="4676" w:type="dxa"/>
+            <w:tcW w:w="4509" w:type="dxa"/>
             <w:gridSpan w:val="2"/>
           </w:tcPr>
           <w:p>
@@ -505,7 +520,7 @@
       <w:tr>
         <w:tc>
           <w:tcPr>
-            <w:tcW w:w="2337" w:type="dxa"/>
+            <w:tcW w:w="2247" w:type="dxa"/>
           </w:tcPr>
           <w:p>
             <w:pPr>
@@ -523,19 +538,19 @@
         </w:tc>
         <w:tc>
           <w:tcPr>
-            <w:tcW w:w="2337" w:type="dxa"/>
+            <w:tcW w:w="2260" w:type="dxa"/>
           </w:tcPr>
           <w:p/>
         </w:tc>
         <w:tc>
           <w:tcPr>
-            <w:tcW w:w="2338" w:type="dxa"/>
+            <w:tcW w:w="2248" w:type="dxa"/>
           </w:tcPr>
           <w:p/>
         </w:tc>
         <w:tc>
           <w:tcPr>
-            <w:tcW w:w="2338" w:type="dxa"/>
+            <w:tcW w:w="2261" w:type="dxa"/>
           </w:tcPr>
           <w:p/>
         </w:tc>
@@ -543,7 +558,7 @@
       <w:tr>
         <w:tc>
           <w:tcPr>
-            <w:tcW w:w="2337" w:type="dxa"/>
+            <w:tcW w:w="2247" w:type="dxa"/>
           </w:tcPr>
           <w:p>
             <w:pPr>
@@ -561,7 +576,7 @@
         </w:tc>
         <w:tc>
           <w:tcPr>
-            <w:tcW w:w="2337" w:type="dxa"/>
+            <w:tcW w:w="2260" w:type="dxa"/>
           </w:tcPr>
           <w:p>
             <w:pPr>
@@ -580,7 +595,7 @@
         </w:tc>
         <w:tc>
           <w:tcPr>
-            <w:tcW w:w="4676" w:type="dxa"/>
+            <w:tcW w:w="4509" w:type="dxa"/>
             <w:gridSpan w:val="2"/>
           </w:tcPr>
           <w:p>
@@ -602,7 +617,7 @@
       <w:tr>
         <w:tc>
           <w:tcPr>
-            <w:tcW w:w="2337" w:type="dxa"/>
+            <w:tcW w:w="2247" w:type="dxa"/>
           </w:tcPr>
           <w:p>
             <w:r>
@@ -615,7 +630,7 @@
         </w:tc>
         <w:tc>
           <w:tcPr>
-            <w:tcW w:w="2337" w:type="dxa"/>
+            <w:tcW w:w="2260" w:type="dxa"/>
           </w:tcPr>
           <w:p>
             <w:r>
@@ -625,7 +640,7 @@
         </w:tc>
         <w:tc>
           <w:tcPr>
-            <w:tcW w:w="4676" w:type="dxa"/>
+            <w:tcW w:w="4509" w:type="dxa"/>
             <w:gridSpan w:val="2"/>
           </w:tcPr>
           <w:p>
@@ -689,7 +704,7 @@
       <w:tr>
         <w:tc>
           <w:tcPr>
-            <w:tcW w:w="2337" w:type="dxa"/>
+            <w:tcW w:w="2254" w:type="dxa"/>
           </w:tcPr>
           <w:p>
             <w:pPr>
@@ -707,7 +722,7 @@
         </w:tc>
         <w:tc>
           <w:tcPr>
-            <w:tcW w:w="2337" w:type="dxa"/>
+            <w:tcW w:w="2266" w:type="dxa"/>
           </w:tcPr>
           <w:p>
             <w:r>
@@ -717,7 +732,7 @@
         </w:tc>
         <w:tc>
           <w:tcPr>
-            <w:tcW w:w="2338" w:type="dxa"/>
+            <w:tcW w:w="2239" w:type="dxa"/>
           </w:tcPr>
           <w:p>
             <w:pPr>
@@ -735,7 +750,7 @@
         </w:tc>
         <w:tc>
           <w:tcPr>
-            <w:tcW w:w="2338" w:type="dxa"/>
+            <w:tcW w:w="2257" w:type="dxa"/>
           </w:tcPr>
           <w:p>
             <w:r>
@@ -750,7 +765,7 @@
       <w:tr>
         <w:tc>
           <w:tcPr>
-            <w:tcW w:w="2337" w:type="dxa"/>
+            <w:tcW w:w="2254" w:type="dxa"/>
           </w:tcPr>
           <w:p>
             <w:pPr>
@@ -768,7 +783,7 @@
         </w:tc>
         <w:tc>
           <w:tcPr>
-            <w:tcW w:w="7013" w:type="dxa"/>
+            <w:tcW w:w="6762" w:type="dxa"/>
             <w:gridSpan w:val="3"/>
           </w:tcPr>
           <w:p>
@@ -781,7 +796,7 @@
       <w:tr>
         <w:tc>
           <w:tcPr>
-            <w:tcW w:w="2337" w:type="dxa"/>
+            <w:tcW w:w="2254" w:type="dxa"/>
           </w:tcPr>
           <w:p>
             <w:pPr>
@@ -799,7 +814,7 @@
         </w:tc>
         <w:tc>
           <w:tcPr>
-            <w:tcW w:w="7013" w:type="dxa"/>
+            <w:tcW w:w="6762" w:type="dxa"/>
             <w:gridSpan w:val="3"/>
           </w:tcPr>
           <w:p>
@@ -812,7 +827,7 @@
       <w:tr>
         <w:tc>
           <w:tcPr>
-            <w:tcW w:w="2337" w:type="dxa"/>
+            <w:tcW w:w="2254" w:type="dxa"/>
           </w:tcPr>
           <w:p>
             <w:pPr>
@@ -830,19 +845,19 @@
         </w:tc>
         <w:tc>
           <w:tcPr>
-            <w:tcW w:w="2337" w:type="dxa"/>
+            <w:tcW w:w="2266" w:type="dxa"/>
           </w:tcPr>
           <w:p/>
         </w:tc>
         <w:tc>
           <w:tcPr>
-            <w:tcW w:w="2338" w:type="dxa"/>
+            <w:tcW w:w="2239" w:type="dxa"/>
           </w:tcPr>
           <w:p/>
         </w:tc>
         <w:tc>
           <w:tcPr>
-            <w:tcW w:w="2338" w:type="dxa"/>
+            <w:tcW w:w="2257" w:type="dxa"/>
           </w:tcPr>
           <w:p/>
         </w:tc>
@@ -850,7 +865,7 @@
       <w:tr>
         <w:tc>
           <w:tcPr>
-            <w:tcW w:w="2337" w:type="dxa"/>
+            <w:tcW w:w="2254" w:type="dxa"/>
           </w:tcPr>
           <w:p>
             <w:r>
@@ -860,7 +875,7 @@
         </w:tc>
         <w:tc>
           <w:tcPr>
-            <w:tcW w:w="2337" w:type="dxa"/>
+            <w:tcW w:w="2266" w:type="dxa"/>
           </w:tcPr>
           <w:p>
             <w:pPr>
@@ -879,7 +894,7 @@
         </w:tc>
         <w:tc>
           <w:tcPr>
-            <w:tcW w:w="4676" w:type="dxa"/>
+            <w:tcW w:w="4496" w:type="dxa"/>
             <w:gridSpan w:val="2"/>
           </w:tcPr>
           <w:p>
@@ -901,7 +916,7 @@
       <w:tr>
         <w:tc>
           <w:tcPr>
-            <w:tcW w:w="2337" w:type="dxa"/>
+            <w:tcW w:w="2254" w:type="dxa"/>
           </w:tcPr>
           <w:p>
             <w:r>
@@ -911,7 +926,7 @@
         </w:tc>
         <w:tc>
           <w:tcPr>
-            <w:tcW w:w="2337" w:type="dxa"/>
+            <w:tcW w:w="2266" w:type="dxa"/>
           </w:tcPr>
           <w:p>
             <w:r>
@@ -921,7 +936,7 @@
         </w:tc>
         <w:tc>
           <w:tcPr>
-            <w:tcW w:w="4676" w:type="dxa"/>
+            <w:tcW w:w="4496" w:type="dxa"/>
             <w:gridSpan w:val="2"/>
           </w:tcPr>
           <w:p>
@@ -934,50 +949,20 @@
       <w:tr>
         <w:tc>
           <w:tcPr>
-            <w:tcW w:w="2337" w:type="dxa"/>
-          </w:tcPr>
-          <w:p>
-            <w:r>
-              <w:t>2.</w:t>
-            </w:r>
-          </w:p>
-        </w:tc>
-        <w:tc>
-          <w:tcPr>
-            <w:tcW w:w="2337" w:type="dxa"/>
-          </w:tcPr>
-          <w:p>
-            <w:r>
-              <w:t>System</w:t>
-            </w:r>
-          </w:p>
-        </w:tc>
-        <w:tc>
-          <w:tcPr>
-            <w:tcW w:w="4676" w:type="dxa"/>
-            <w:gridSpan w:val="2"/>
-          </w:tcPr>
-          <w:p>
-            <w:r>
-              <w:t>Khởi tạo dữ liệu</w:t>
-            </w:r>
-          </w:p>
-        </w:tc>
-      </w:tr>
-      <w:tr>
-        <w:tc>
-          <w:tcPr>
-            <w:tcW w:w="2337" w:type="dxa"/>
-          </w:tcPr>
-          <w:p>
-            <w:r>
-              <w:t>3.</w:t>
-            </w:r>
-          </w:p>
-        </w:tc>
-        <w:tc>
-          <w:tcPr>
-            <w:tcW w:w="2337" w:type="dxa"/>
+            <w:tcW w:w="2254" w:type="dxa"/>
+          </w:tcPr>
+          <w:p>
+            <w:r>
+              <w:t>2</w:t>
+            </w:r>
+            <w:r>
+              <w:t>.</w:t>
+            </w:r>
+          </w:p>
+        </w:tc>
+        <w:tc>
+          <w:tcPr>
+            <w:tcW w:w="2266" w:type="dxa"/>
           </w:tcPr>
           <w:p>
             <w:r>
@@ -987,7 +972,7 @@
         </w:tc>
         <w:tc>
           <w:tcPr>
-            <w:tcW w:w="4676" w:type="dxa"/>
+            <w:tcW w:w="4496" w:type="dxa"/>
             <w:gridSpan w:val="2"/>
           </w:tcPr>
           <w:p>
@@ -1003,17 +988,20 @@
       <w:tr>
         <w:tc>
           <w:tcPr>
-            <w:tcW w:w="2337" w:type="dxa"/>
-          </w:tcPr>
-          <w:p>
-            <w:r>
-              <w:t>4.</w:t>
-            </w:r>
-          </w:p>
-        </w:tc>
-        <w:tc>
-          <w:tcPr>
-            <w:tcW w:w="2337" w:type="dxa"/>
+            <w:tcW w:w="2254" w:type="dxa"/>
+          </w:tcPr>
+          <w:p>
+            <w:r>
+              <w:t>3</w:t>
+            </w:r>
+            <w:r>
+              <w:t>.</w:t>
+            </w:r>
+          </w:p>
+        </w:tc>
+        <w:tc>
+          <w:tcPr>
+            <w:tcW w:w="2266" w:type="dxa"/>
           </w:tcPr>
           <w:p>
             <w:r>
@@ -1023,7 +1011,7 @@
         </w:tc>
         <w:tc>
           <w:tcPr>
-            <w:tcW w:w="4676" w:type="dxa"/>
+            <w:tcW w:w="4496" w:type="dxa"/>
             <w:gridSpan w:val="2"/>
           </w:tcPr>
           <w:p>
@@ -1057,7 +1045,46 @@
       <w:tr>
         <w:tc>
           <w:tcPr>
-            <w:tcW w:w="2337" w:type="dxa"/>
+            <w:tcW w:w="2254" w:type="dxa"/>
+          </w:tcPr>
+          <w:p>
+            <w:r>
+              <w:t>4</w:t>
+            </w:r>
+            <w:r>
+              <w:t>.</w:t>
+            </w:r>
+          </w:p>
+        </w:tc>
+        <w:tc>
+          <w:tcPr>
+            <w:tcW w:w="2266" w:type="dxa"/>
+          </w:tcPr>
+          <w:p>
+            <w:r>
+              <w:t>System</w:t>
+            </w:r>
+          </w:p>
+        </w:tc>
+        <w:tc>
+          <w:tcPr>
+            <w:tcW w:w="4496" w:type="dxa"/>
+            <w:gridSpan w:val="2"/>
+          </w:tcPr>
+          <w:p>
+            <w:r>
+              <w:t>Nhận trường tìm kiế</w:t>
+            </w:r>
+            <w:r>
+              <w:t>m</w:t>
+            </w:r>
+          </w:p>
+        </w:tc>
+      </w:tr>
+      <w:tr>
+        <w:tc>
+          <w:tcPr>
+            <w:tcW w:w="2254" w:type="dxa"/>
           </w:tcPr>
           <w:p>
             <w:r>
@@ -1067,7 +1094,7 @@
         </w:tc>
         <w:tc>
           <w:tcPr>
-            <w:tcW w:w="2337" w:type="dxa"/>
+            <w:tcW w:w="2266" w:type="dxa"/>
           </w:tcPr>
           <w:p>
             <w:r>
@@ -1077,20 +1104,23 @@
         </w:tc>
         <w:tc>
           <w:tcPr>
-            <w:tcW w:w="4676" w:type="dxa"/>
-            <w:gridSpan w:val="2"/>
-          </w:tcPr>
-          <w:p>
-            <w:r>
-              <w:t>Nhận trường tìm kiếm, so sánh với dữ liệu trong cơ sở dữ liệu</w:t>
-            </w:r>
-          </w:p>
-        </w:tc>
-      </w:tr>
-      <w:tr>
-        <w:tc>
-          <w:tcPr>
-            <w:tcW w:w="2337" w:type="dxa"/>
+            <w:tcW w:w="4496" w:type="dxa"/>
+            <w:gridSpan w:val="2"/>
+          </w:tcPr>
+          <w:p>
+            <w:r>
+              <w:t xml:space="preserve">Khởi tạo dữ liệu, </w:t>
+            </w:r>
+            <w:r>
+              <w:t>so sánh với dữ liệu trong cơ sở dữ liệu</w:t>
+            </w:r>
+          </w:p>
+        </w:tc>
+      </w:tr>
+      <w:tr>
+        <w:tc>
+          <w:tcPr>
+            <w:tcW w:w="2254" w:type="dxa"/>
           </w:tcPr>
           <w:p>
             <w:r>
@@ -1100,7 +1130,7 @@
         </w:tc>
         <w:tc>
           <w:tcPr>
-            <w:tcW w:w="2337" w:type="dxa"/>
+            <w:tcW w:w="2266" w:type="dxa"/>
           </w:tcPr>
           <w:p>
             <w:r>
@@ -1110,7 +1140,7 @@
         </w:tc>
         <w:tc>
           <w:tcPr>
-            <w:tcW w:w="4676" w:type="dxa"/>
+            <w:tcW w:w="4496" w:type="dxa"/>
             <w:gridSpan w:val="2"/>
           </w:tcPr>
           <w:p>
@@ -1123,7 +1153,7 @@
       <w:tr>
         <w:tc>
           <w:tcPr>
-            <w:tcW w:w="2337" w:type="dxa"/>
+            <w:tcW w:w="2254" w:type="dxa"/>
           </w:tcPr>
           <w:p>
             <w:pPr>
@@ -1141,19 +1171,19 @@
         </w:tc>
         <w:tc>
           <w:tcPr>
-            <w:tcW w:w="2337" w:type="dxa"/>
+            <w:tcW w:w="2266" w:type="dxa"/>
           </w:tcPr>
           <w:p/>
         </w:tc>
         <w:tc>
           <w:tcPr>
-            <w:tcW w:w="2338" w:type="dxa"/>
+            <w:tcW w:w="2239" w:type="dxa"/>
           </w:tcPr>
           <w:p/>
         </w:tc>
         <w:tc>
           <w:tcPr>
-            <w:tcW w:w="2338" w:type="dxa"/>
+            <w:tcW w:w="2257" w:type="dxa"/>
           </w:tcPr>
           <w:p/>
         </w:tc>
@@ -1161,7 +1191,7 @@
       <w:tr>
         <w:tc>
           <w:tcPr>
-            <w:tcW w:w="2337" w:type="dxa"/>
+            <w:tcW w:w="2254" w:type="dxa"/>
           </w:tcPr>
           <w:p>
             <w:pPr>
@@ -1179,7 +1209,7 @@
         </w:tc>
         <w:tc>
           <w:tcPr>
-            <w:tcW w:w="2337" w:type="dxa"/>
+            <w:tcW w:w="2266" w:type="dxa"/>
           </w:tcPr>
           <w:p>
             <w:pPr>
@@ -1198,7 +1228,7 @@
         </w:tc>
         <w:tc>
           <w:tcPr>
-            <w:tcW w:w="4676" w:type="dxa"/>
+            <w:tcW w:w="4496" w:type="dxa"/>
             <w:gridSpan w:val="2"/>
           </w:tcPr>
           <w:p>
@@ -1220,7 +1250,7 @@
       <w:tr>
         <w:tc>
           <w:tcPr>
-            <w:tcW w:w="2337" w:type="dxa"/>
+            <w:tcW w:w="2254" w:type="dxa"/>
           </w:tcPr>
           <w:p>
             <w:r>
@@ -1231,7 +1261,7 @@
         </w:tc>
         <w:tc>
           <w:tcPr>
-            <w:tcW w:w="2337" w:type="dxa"/>
+            <w:tcW w:w="2266" w:type="dxa"/>
           </w:tcPr>
           <w:p>
             <w:r>
@@ -1241,7 +1271,7 @@
         </w:tc>
         <w:tc>
           <w:tcPr>
-            <w:tcW w:w="4676" w:type="dxa"/>
+            <w:tcW w:w="4496" w:type="dxa"/>
             <w:gridSpan w:val="2"/>
           </w:tcPr>
           <w:p>
@@ -1282,18 +1312,19 @@
       <w:tblPr>
         <w:tblStyle w:val="TableGrid"/>
         <w:tblW w:w="0" w:type="auto"/>
+        <w:tblLayout w:type="fixed"/>
         <w:tblLook w:val="04A0" w:firstRow="1" w:lastRow="0" w:firstColumn="1" w:lastColumn="0" w:noHBand="0" w:noVBand="1"/>
       </w:tblPr>
       <w:tblGrid>
-        <w:gridCol w:w="2254"/>
-        <w:gridCol w:w="2266"/>
-        <w:gridCol w:w="2239"/>
-        <w:gridCol w:w="2257"/>
+        <w:gridCol w:w="2939"/>
+        <w:gridCol w:w="2159"/>
+        <w:gridCol w:w="2276"/>
+        <w:gridCol w:w="1642"/>
       </w:tblGrid>
       <w:tr>
         <w:tc>
           <w:tcPr>
-            <w:tcW w:w="2337" w:type="dxa"/>
+            <w:tcW w:w="2939" w:type="dxa"/>
           </w:tcPr>
           <w:p>
             <w:pPr>
@@ -1311,7 +1342,7 @@
         </w:tc>
         <w:tc>
           <w:tcPr>
-            <w:tcW w:w="2337" w:type="dxa"/>
+            <w:tcW w:w="2159" w:type="dxa"/>
           </w:tcPr>
           <w:p>
             <w:r>
@@ -1321,7 +1352,7 @@
         </w:tc>
         <w:tc>
           <w:tcPr>
-            <w:tcW w:w="2338" w:type="dxa"/>
+            <w:tcW w:w="2276" w:type="dxa"/>
           </w:tcPr>
           <w:p>
             <w:pPr>
@@ -1339,22 +1370,19 @@
         </w:tc>
         <w:tc>
           <w:tcPr>
-            <w:tcW w:w="2338" w:type="dxa"/>
-          </w:tcPr>
-          <w:p>
-            <w:r>
-              <w:t>Search</w:t>
-            </w:r>
-            <w:r>
-              <w:t xml:space="preserve"> service</w:t>
-            </w:r>
-          </w:p>
-        </w:tc>
-      </w:tr>
-      <w:tr>
-        <w:tc>
-          <w:tcPr>
-            <w:tcW w:w="2337" w:type="dxa"/>
+            <w:tcW w:w="1642" w:type="dxa"/>
+          </w:tcPr>
+          <w:p>
+            <w:r>
+              <w:t>Search service</w:t>
+            </w:r>
+          </w:p>
+        </w:tc>
+      </w:tr>
+      <w:tr>
+        <w:tc>
+          <w:tcPr>
+            <w:tcW w:w="2939" w:type="dxa"/>
           </w:tcPr>
           <w:p>
             <w:pPr>
@@ -1372,7 +1400,7 @@
         </w:tc>
         <w:tc>
           <w:tcPr>
-            <w:tcW w:w="7013" w:type="dxa"/>
+            <w:tcW w:w="6077" w:type="dxa"/>
             <w:gridSpan w:val="3"/>
           </w:tcPr>
           <w:p>
@@ -1385,7 +1413,7 @@
       <w:tr>
         <w:tc>
           <w:tcPr>
-            <w:tcW w:w="2337" w:type="dxa"/>
+            <w:tcW w:w="2939" w:type="dxa"/>
           </w:tcPr>
           <w:p>
             <w:pPr>
@@ -1403,7 +1431,7 @@
         </w:tc>
         <w:tc>
           <w:tcPr>
-            <w:tcW w:w="7013" w:type="dxa"/>
+            <w:tcW w:w="6077" w:type="dxa"/>
             <w:gridSpan w:val="3"/>
           </w:tcPr>
           <w:p>
@@ -1416,7 +1444,7 @@
       <w:tr>
         <w:tc>
           <w:tcPr>
-            <w:tcW w:w="2337" w:type="dxa"/>
+            <w:tcW w:w="2939" w:type="dxa"/>
           </w:tcPr>
           <w:p>
             <w:pPr>
@@ -1434,19 +1462,19 @@
         </w:tc>
         <w:tc>
           <w:tcPr>
-            <w:tcW w:w="2337" w:type="dxa"/>
+            <w:tcW w:w="2159" w:type="dxa"/>
           </w:tcPr>
           <w:p/>
         </w:tc>
         <w:tc>
           <w:tcPr>
-            <w:tcW w:w="2338" w:type="dxa"/>
+            <w:tcW w:w="2276" w:type="dxa"/>
           </w:tcPr>
           <w:p/>
         </w:tc>
         <w:tc>
           <w:tcPr>
-            <w:tcW w:w="2338" w:type="dxa"/>
+            <w:tcW w:w="1642" w:type="dxa"/>
           </w:tcPr>
           <w:p/>
         </w:tc>
@@ -1454,7 +1482,7 @@
       <w:tr>
         <w:tc>
           <w:tcPr>
-            <w:tcW w:w="2337" w:type="dxa"/>
+            <w:tcW w:w="2939" w:type="dxa"/>
           </w:tcPr>
           <w:p>
             <w:r>
@@ -1464,7 +1492,7 @@
         </w:tc>
         <w:tc>
           <w:tcPr>
-            <w:tcW w:w="2337" w:type="dxa"/>
+            <w:tcW w:w="2159" w:type="dxa"/>
           </w:tcPr>
           <w:p>
             <w:pPr>
@@ -1483,7 +1511,7 @@
         </w:tc>
         <w:tc>
           <w:tcPr>
-            <w:tcW w:w="4676" w:type="dxa"/>
+            <w:tcW w:w="3918" w:type="dxa"/>
             <w:gridSpan w:val="2"/>
           </w:tcPr>
           <w:p>
@@ -1505,7 +1533,7 @@
       <w:tr>
         <w:tc>
           <w:tcPr>
-            <w:tcW w:w="2337" w:type="dxa"/>
+            <w:tcW w:w="2939" w:type="dxa"/>
           </w:tcPr>
           <w:p>
             <w:r>
@@ -1515,7 +1543,7 @@
         </w:tc>
         <w:tc>
           <w:tcPr>
-            <w:tcW w:w="2337" w:type="dxa"/>
+            <w:tcW w:w="2159" w:type="dxa"/>
           </w:tcPr>
           <w:p>
             <w:r>
@@ -1525,7 +1553,7 @@
         </w:tc>
         <w:tc>
           <w:tcPr>
-            <w:tcW w:w="4676" w:type="dxa"/>
+            <w:tcW w:w="3918" w:type="dxa"/>
             <w:gridSpan w:val="2"/>
           </w:tcPr>
           <w:p>
@@ -1538,17 +1566,108 @@
       <w:tr>
         <w:tc>
           <w:tcPr>
-            <w:tcW w:w="2337" w:type="dxa"/>
-          </w:tcPr>
-          <w:p>
-            <w:r>
-              <w:t>2.</w:t>
-            </w:r>
-          </w:p>
-        </w:tc>
-        <w:tc>
-          <w:tcPr>
-            <w:tcW w:w="2337" w:type="dxa"/>
+            <w:tcW w:w="2939" w:type="dxa"/>
+          </w:tcPr>
+          <w:p>
+            <w:r>
+              <w:t>2</w:t>
+            </w:r>
+            <w:r>
+              <w:t>.</w:t>
+            </w:r>
+          </w:p>
+        </w:tc>
+        <w:tc>
+          <w:tcPr>
+            <w:tcW w:w="2159" w:type="dxa"/>
+          </w:tcPr>
+          <w:p>
+            <w:r>
+              <w:t>Manager</w:t>
+            </w:r>
+          </w:p>
+        </w:tc>
+        <w:tc>
+          <w:tcPr>
+            <w:tcW w:w="3918" w:type="dxa"/>
+            <w:gridSpan w:val="2"/>
+          </w:tcPr>
+          <w:p>
+            <w:r>
+              <w:t xml:space="preserve">Lựa chọn đối tượng </w:t>
+            </w:r>
+            <w:r>
+              <w:t>service(dịch vụ khách sạn)</w:t>
+            </w:r>
+          </w:p>
+        </w:tc>
+      </w:tr>
+      <w:tr>
+        <w:tc>
+          <w:tcPr>
+            <w:tcW w:w="2939" w:type="dxa"/>
+          </w:tcPr>
+          <w:p>
+            <w:r>
+              <w:t>3</w:t>
+            </w:r>
+            <w:r>
+              <w:t>.</w:t>
+            </w:r>
+          </w:p>
+        </w:tc>
+        <w:tc>
+          <w:tcPr>
+            <w:tcW w:w="2159" w:type="dxa"/>
+          </w:tcPr>
+          <w:p>
+            <w:r>
+              <w:t>Manager</w:t>
+            </w:r>
+          </w:p>
+        </w:tc>
+        <w:tc>
+          <w:tcPr>
+            <w:tcW w:w="3918" w:type="dxa"/>
+            <w:gridSpan w:val="2"/>
+          </w:tcPr>
+          <w:p>
+            <w:r>
+              <w:t>Nhập vào trường cần tìm kiếm:</w:t>
+            </w:r>
+          </w:p>
+          <w:p>
+            <w:r>
+              <w:t>+theo giá dịch vụ</w:t>
+            </w:r>
+          </w:p>
+          <w:p>
+            <w:r>
+              <w:t>+theo tên</w:t>
+            </w:r>
+            <w:r>
+              <w:t xml:space="preserve"> dịch vụ</w:t>
+            </w:r>
+          </w:p>
+        </w:tc>
+      </w:tr>
+      <w:tr>
+        <w:tc>
+          <w:tcPr>
+            <w:tcW w:w="2939" w:type="dxa"/>
+          </w:tcPr>
+          <w:p>
+            <w:r>
+              <w:t>4</w:t>
+            </w:r>
+            <w:r>
+              <w:t>.</w:t>
+            </w:r>
+          </w:p>
+        </w:tc>
+        <w:tc>
+          <w:tcPr>
+            <w:tcW w:w="2159" w:type="dxa"/>
           </w:tcPr>
           <w:p>
             <w:r>
@@ -1558,108 +1677,20 @@
         </w:tc>
         <w:tc>
           <w:tcPr>
-            <w:tcW w:w="4676" w:type="dxa"/>
-            <w:gridSpan w:val="2"/>
-          </w:tcPr>
-          <w:p>
-            <w:r>
-              <w:t>Khởi tạo dữ liệu</w:t>
-            </w:r>
-          </w:p>
-        </w:tc>
-      </w:tr>
-      <w:tr>
-        <w:tc>
-          <w:tcPr>
-            <w:tcW w:w="2337" w:type="dxa"/>
-          </w:tcPr>
-          <w:p>
-            <w:r>
-              <w:t>3.</w:t>
-            </w:r>
-          </w:p>
-        </w:tc>
-        <w:tc>
-          <w:tcPr>
-            <w:tcW w:w="2337" w:type="dxa"/>
-          </w:tcPr>
-          <w:p>
-            <w:r>
-              <w:t>Manager</w:t>
-            </w:r>
-          </w:p>
-        </w:tc>
-        <w:tc>
-          <w:tcPr>
-            <w:tcW w:w="4676" w:type="dxa"/>
-            <w:gridSpan w:val="2"/>
-          </w:tcPr>
-          <w:p>
-            <w:r>
-              <w:t>Lựa chọn đối tượ</w:t>
-            </w:r>
-            <w:r>
-              <w:t xml:space="preserve">ng </w:t>
-            </w:r>
-            <w:r>
-              <w:t>s</w:t>
-            </w:r>
-            <w:r>
-              <w:t>ervice(dịch vụ khách sạn)</w:t>
-            </w:r>
-          </w:p>
-        </w:tc>
-      </w:tr>
-      <w:tr>
-        <w:tc>
-          <w:tcPr>
-            <w:tcW w:w="2337" w:type="dxa"/>
-          </w:tcPr>
-          <w:p>
-            <w:r>
-              <w:t>4.</w:t>
-            </w:r>
-          </w:p>
-        </w:tc>
-        <w:tc>
-          <w:tcPr>
-            <w:tcW w:w="2337" w:type="dxa"/>
-          </w:tcPr>
-          <w:p>
-            <w:r>
-              <w:t>Manager</w:t>
-            </w:r>
-          </w:p>
-        </w:tc>
-        <w:tc>
-          <w:tcPr>
-            <w:tcW w:w="4676" w:type="dxa"/>
-            <w:gridSpan w:val="2"/>
-          </w:tcPr>
-          <w:p>
-            <w:r>
-              <w:t>Nhập vào trường cần tìm kiếm:</w:t>
-            </w:r>
-          </w:p>
-          <w:p>
-            <w:r>
-              <w:t>+theo giá dịch vụ</w:t>
-            </w:r>
-          </w:p>
-          <w:p>
-            <w:r>
-              <w:t>+theo tên</w:t>
-            </w:r>
-            <w:r>
-              <w:t xml:space="preserve"> dịch vụ</w:t>
-            </w:r>
-          </w:p>
-        </w:tc>
-      </w:tr>
-      <w:tr>
-        <w:tc>
-          <w:tcPr>
-            <w:tcW w:w="2337" w:type="dxa"/>
+            <w:tcW w:w="3918" w:type="dxa"/>
+            <w:gridSpan w:val="2"/>
+          </w:tcPr>
+          <w:p>
+            <w:r>
+              <w:t>Nhận trường tìm kiếm</w:t>
+            </w:r>
+          </w:p>
+        </w:tc>
+      </w:tr>
+      <w:tr>
+        <w:tc>
+          <w:tcPr>
+            <w:tcW w:w="2939" w:type="dxa"/>
           </w:tcPr>
           <w:p>
             <w:r>
@@ -1669,7 +1700,7 @@
         </w:tc>
         <w:tc>
           <w:tcPr>
-            <w:tcW w:w="2337" w:type="dxa"/>
+            <w:tcW w:w="2159" w:type="dxa"/>
           </w:tcPr>
           <w:p>
             <w:r>
@@ -1679,20 +1710,20 @@
         </w:tc>
         <w:tc>
           <w:tcPr>
-            <w:tcW w:w="4676" w:type="dxa"/>
-            <w:gridSpan w:val="2"/>
-          </w:tcPr>
-          <w:p>
-            <w:r>
-              <w:t>Nhận trường tìm kiếm, so sánh với dữ liệu trong cơ sở dữ liệu</w:t>
-            </w:r>
-          </w:p>
-        </w:tc>
-      </w:tr>
-      <w:tr>
-        <w:tc>
-          <w:tcPr>
-            <w:tcW w:w="2337" w:type="dxa"/>
+            <w:tcW w:w="3918" w:type="dxa"/>
+            <w:gridSpan w:val="2"/>
+          </w:tcPr>
+          <w:p>
+            <w:r>
+              <w:t>Khởi tạo dữ liệu, so sánh với dữ liệu trong cơ sở dữ liệu</w:t>
+            </w:r>
+          </w:p>
+        </w:tc>
+      </w:tr>
+      <w:tr>
+        <w:tc>
+          <w:tcPr>
+            <w:tcW w:w="2939" w:type="dxa"/>
           </w:tcPr>
           <w:p>
             <w:r>
@@ -1702,7 +1733,7 @@
         </w:tc>
         <w:tc>
           <w:tcPr>
-            <w:tcW w:w="2337" w:type="dxa"/>
+            <w:tcW w:w="2159" w:type="dxa"/>
           </w:tcPr>
           <w:p>
             <w:r>
@@ -1712,7 +1743,7 @@
         </w:tc>
         <w:tc>
           <w:tcPr>
-            <w:tcW w:w="4676" w:type="dxa"/>
+            <w:tcW w:w="3918" w:type="dxa"/>
             <w:gridSpan w:val="2"/>
           </w:tcPr>
           <w:p>
@@ -1725,7 +1756,7 @@
       <w:tr>
         <w:tc>
           <w:tcPr>
-            <w:tcW w:w="2337" w:type="dxa"/>
+            <w:tcW w:w="2939" w:type="dxa"/>
           </w:tcPr>
           <w:p>
             <w:pPr>
@@ -1743,19 +1774,19 @@
         </w:tc>
         <w:tc>
           <w:tcPr>
-            <w:tcW w:w="2337" w:type="dxa"/>
+            <w:tcW w:w="2159" w:type="dxa"/>
           </w:tcPr>
           <w:p/>
         </w:tc>
         <w:tc>
           <w:tcPr>
-            <w:tcW w:w="2338" w:type="dxa"/>
+            <w:tcW w:w="2276" w:type="dxa"/>
           </w:tcPr>
           <w:p/>
         </w:tc>
         <w:tc>
           <w:tcPr>
-            <w:tcW w:w="2338" w:type="dxa"/>
+            <w:tcW w:w="1642" w:type="dxa"/>
           </w:tcPr>
           <w:p/>
         </w:tc>
@@ -1763,7 +1794,7 @@
       <w:tr>
         <w:tc>
           <w:tcPr>
-            <w:tcW w:w="2337" w:type="dxa"/>
+            <w:tcW w:w="2939" w:type="dxa"/>
           </w:tcPr>
           <w:p>
             <w:pPr>
@@ -1781,7 +1812,7 @@
         </w:tc>
         <w:tc>
           <w:tcPr>
-            <w:tcW w:w="2337" w:type="dxa"/>
+            <w:tcW w:w="2159" w:type="dxa"/>
           </w:tcPr>
           <w:p>
             <w:pPr>
@@ -1800,7 +1831,7 @@
         </w:tc>
         <w:tc>
           <w:tcPr>
-            <w:tcW w:w="4676" w:type="dxa"/>
+            <w:tcW w:w="3918" w:type="dxa"/>
             <w:gridSpan w:val="2"/>
           </w:tcPr>
           <w:p>
@@ -1822,7 +1853,7 @@
       <w:tr>
         <w:tc>
           <w:tcPr>
-            <w:tcW w:w="2337" w:type="dxa"/>
+            <w:tcW w:w="2939" w:type="dxa"/>
           </w:tcPr>
           <w:p>
             <w:r>
@@ -1832,7 +1863,7 @@
         </w:tc>
         <w:tc>
           <w:tcPr>
-            <w:tcW w:w="2337" w:type="dxa"/>
+            <w:tcW w:w="2159" w:type="dxa"/>
           </w:tcPr>
           <w:p>
             <w:r>
@@ -1842,7 +1873,7 @@
         </w:tc>
         <w:tc>
           <w:tcPr>
-            <w:tcW w:w="4676" w:type="dxa"/>
+            <w:tcW w:w="3918" w:type="dxa"/>
             <w:gridSpan w:val="2"/>
           </w:tcPr>
           <w:p>
@@ -1894,7 +1925,7 @@
       <w:tr>
         <w:tc>
           <w:tcPr>
-            <w:tcW w:w="2337" w:type="dxa"/>
+            <w:tcW w:w="2251" w:type="dxa"/>
           </w:tcPr>
           <w:p>
             <w:pPr>
@@ -1912,7 +1943,7 @@
         </w:tc>
         <w:tc>
           <w:tcPr>
-            <w:tcW w:w="2337" w:type="dxa"/>
+            <w:tcW w:w="2262" w:type="dxa"/>
           </w:tcPr>
           <w:p>
             <w:r>
@@ -1922,7 +1953,7 @@
         </w:tc>
         <w:tc>
           <w:tcPr>
-            <w:tcW w:w="2338" w:type="dxa"/>
+            <w:tcW w:w="2235" w:type="dxa"/>
           </w:tcPr>
           <w:p>
             <w:pPr>
@@ -1940,22 +1971,19 @@
         </w:tc>
         <w:tc>
           <w:tcPr>
-            <w:tcW w:w="2338" w:type="dxa"/>
-          </w:tcPr>
-          <w:p>
-            <w:r>
-              <w:t>Search</w:t>
-            </w:r>
-            <w:r>
-              <w:t xml:space="preserve"> employee</w:t>
-            </w:r>
-          </w:p>
-        </w:tc>
-      </w:tr>
-      <w:tr>
-        <w:tc>
-          <w:tcPr>
-            <w:tcW w:w="2337" w:type="dxa"/>
+            <w:tcW w:w="2268" w:type="dxa"/>
+          </w:tcPr>
+          <w:p>
+            <w:r>
+              <w:t>Search employee</w:t>
+            </w:r>
+          </w:p>
+        </w:tc>
+      </w:tr>
+      <w:tr>
+        <w:tc>
+          <w:tcPr>
+            <w:tcW w:w="2251" w:type="dxa"/>
           </w:tcPr>
           <w:p>
             <w:pPr>
@@ -1973,7 +2001,7 @@
         </w:tc>
         <w:tc>
           <w:tcPr>
-            <w:tcW w:w="7013" w:type="dxa"/>
+            <w:tcW w:w="6765" w:type="dxa"/>
             <w:gridSpan w:val="3"/>
           </w:tcPr>
           <w:p>
@@ -1986,7 +2014,7 @@
       <w:tr>
         <w:tc>
           <w:tcPr>
-            <w:tcW w:w="2337" w:type="dxa"/>
+            <w:tcW w:w="2251" w:type="dxa"/>
           </w:tcPr>
           <w:p>
             <w:pPr>
@@ -2004,7 +2032,7 @@
         </w:tc>
         <w:tc>
           <w:tcPr>
-            <w:tcW w:w="7013" w:type="dxa"/>
+            <w:tcW w:w="6765" w:type="dxa"/>
             <w:gridSpan w:val="3"/>
           </w:tcPr>
           <w:p>
@@ -2017,7 +2045,7 @@
       <w:tr>
         <w:tc>
           <w:tcPr>
-            <w:tcW w:w="2337" w:type="dxa"/>
+            <w:tcW w:w="2251" w:type="dxa"/>
           </w:tcPr>
           <w:p>
             <w:pPr>
@@ -2035,19 +2063,19 @@
         </w:tc>
         <w:tc>
           <w:tcPr>
-            <w:tcW w:w="2337" w:type="dxa"/>
+            <w:tcW w:w="2262" w:type="dxa"/>
           </w:tcPr>
           <w:p/>
         </w:tc>
         <w:tc>
           <w:tcPr>
-            <w:tcW w:w="2338" w:type="dxa"/>
+            <w:tcW w:w="2235" w:type="dxa"/>
           </w:tcPr>
           <w:p/>
         </w:tc>
         <w:tc>
           <w:tcPr>
-            <w:tcW w:w="2338" w:type="dxa"/>
+            <w:tcW w:w="2268" w:type="dxa"/>
           </w:tcPr>
           <w:p/>
         </w:tc>
@@ -2055,7 +2083,7 @@
       <w:tr>
         <w:tc>
           <w:tcPr>
-            <w:tcW w:w="2337" w:type="dxa"/>
+            <w:tcW w:w="2251" w:type="dxa"/>
           </w:tcPr>
           <w:p>
             <w:r>
@@ -2065,7 +2093,7 @@
         </w:tc>
         <w:tc>
           <w:tcPr>
-            <w:tcW w:w="2337" w:type="dxa"/>
+            <w:tcW w:w="2262" w:type="dxa"/>
           </w:tcPr>
           <w:p>
             <w:pPr>
@@ -2084,7 +2112,7 @@
         </w:tc>
         <w:tc>
           <w:tcPr>
-            <w:tcW w:w="4676" w:type="dxa"/>
+            <w:tcW w:w="4503" w:type="dxa"/>
             <w:gridSpan w:val="2"/>
           </w:tcPr>
           <w:p>
@@ -2106,7 +2134,7 @@
       <w:tr>
         <w:tc>
           <w:tcPr>
-            <w:tcW w:w="2337" w:type="dxa"/>
+            <w:tcW w:w="2251" w:type="dxa"/>
           </w:tcPr>
           <w:p>
             <w:r>
@@ -2116,7 +2144,7 @@
         </w:tc>
         <w:tc>
           <w:tcPr>
-            <w:tcW w:w="2337" w:type="dxa"/>
+            <w:tcW w:w="2262" w:type="dxa"/>
           </w:tcPr>
           <w:p>
             <w:r>
@@ -2126,7 +2154,7 @@
         </w:tc>
         <w:tc>
           <w:tcPr>
-            <w:tcW w:w="4676" w:type="dxa"/>
+            <w:tcW w:w="4503" w:type="dxa"/>
             <w:gridSpan w:val="2"/>
           </w:tcPr>
           <w:p>
@@ -2139,50 +2167,20 @@
       <w:tr>
         <w:tc>
           <w:tcPr>
-            <w:tcW w:w="2337" w:type="dxa"/>
-          </w:tcPr>
-          <w:p>
-            <w:r>
-              <w:t>2.</w:t>
-            </w:r>
-          </w:p>
-        </w:tc>
-        <w:tc>
-          <w:tcPr>
-            <w:tcW w:w="2337" w:type="dxa"/>
-          </w:tcPr>
-          <w:p>
-            <w:r>
-              <w:t>System</w:t>
-            </w:r>
-          </w:p>
-        </w:tc>
-        <w:tc>
-          <w:tcPr>
-            <w:tcW w:w="4676" w:type="dxa"/>
-            <w:gridSpan w:val="2"/>
-          </w:tcPr>
-          <w:p>
-            <w:r>
-              <w:t>Khởi tạo dữ liệu</w:t>
-            </w:r>
-          </w:p>
-        </w:tc>
-      </w:tr>
-      <w:tr>
-        <w:tc>
-          <w:tcPr>
-            <w:tcW w:w="2337" w:type="dxa"/>
-          </w:tcPr>
-          <w:p>
-            <w:r>
-              <w:t>3.</w:t>
-            </w:r>
-          </w:p>
-        </w:tc>
-        <w:tc>
-          <w:tcPr>
-            <w:tcW w:w="2337" w:type="dxa"/>
+            <w:tcW w:w="2251" w:type="dxa"/>
+          </w:tcPr>
+          <w:p>
+            <w:r>
+              <w:t>2</w:t>
+            </w:r>
+            <w:r>
+              <w:t>.</w:t>
+            </w:r>
+          </w:p>
+        </w:tc>
+        <w:tc>
+          <w:tcPr>
+            <w:tcW w:w="2262" w:type="dxa"/>
           </w:tcPr>
           <w:p>
             <w:r>
@@ -2192,36 +2190,33 @@
         </w:tc>
         <w:tc>
           <w:tcPr>
-            <w:tcW w:w="4676" w:type="dxa"/>
-            <w:gridSpan w:val="2"/>
-          </w:tcPr>
-          <w:p>
-            <w:r>
-              <w:t>Lựa chọn đối tượ</w:t>
-            </w:r>
-            <w:r>
-              <w:t>ng e</w:t>
-            </w:r>
-            <w:r>
-              <w:t>mployee(nhân viên)</w:t>
-            </w:r>
-          </w:p>
-        </w:tc>
-      </w:tr>
-      <w:tr>
-        <w:tc>
-          <w:tcPr>
-            <w:tcW w:w="2337" w:type="dxa"/>
-          </w:tcPr>
-          <w:p>
-            <w:r>
-              <w:t>4.</w:t>
-            </w:r>
-          </w:p>
-        </w:tc>
-        <w:tc>
-          <w:tcPr>
-            <w:tcW w:w="2337" w:type="dxa"/>
+            <w:tcW w:w="4503" w:type="dxa"/>
+            <w:gridSpan w:val="2"/>
+          </w:tcPr>
+          <w:p>
+            <w:r>
+              <w:t>Lựa chọn đối tượng employee(nhân viên)</w:t>
+            </w:r>
+          </w:p>
+        </w:tc>
+      </w:tr>
+      <w:tr>
+        <w:tc>
+          <w:tcPr>
+            <w:tcW w:w="2251" w:type="dxa"/>
+          </w:tcPr>
+          <w:p>
+            <w:r>
+              <w:t>3</w:t>
+            </w:r>
+            <w:r>
+              <w:t>.</w:t>
+            </w:r>
+          </w:p>
+        </w:tc>
+        <w:tc>
+          <w:tcPr>
+            <w:tcW w:w="2262" w:type="dxa"/>
           </w:tcPr>
           <w:p>
             <w:r>
@@ -2231,7 +2226,7 @@
         </w:tc>
         <w:tc>
           <w:tcPr>
-            <w:tcW w:w="4676" w:type="dxa"/>
+            <w:tcW w:w="4503" w:type="dxa"/>
             <w:gridSpan w:val="2"/>
           </w:tcPr>
           <w:p>
@@ -2261,7 +2256,46 @@
       <w:tr>
         <w:tc>
           <w:tcPr>
-            <w:tcW w:w="2337" w:type="dxa"/>
+            <w:tcW w:w="2251" w:type="dxa"/>
+          </w:tcPr>
+          <w:p>
+            <w:r>
+              <w:t>4</w:t>
+            </w:r>
+            <w:r>
+              <w:t>.</w:t>
+            </w:r>
+          </w:p>
+        </w:tc>
+        <w:tc>
+          <w:tcPr>
+            <w:tcW w:w="2262" w:type="dxa"/>
+          </w:tcPr>
+          <w:p>
+            <w:r>
+              <w:t>System</w:t>
+            </w:r>
+          </w:p>
+        </w:tc>
+        <w:tc>
+          <w:tcPr>
+            <w:tcW w:w="4503" w:type="dxa"/>
+            <w:gridSpan w:val="2"/>
+          </w:tcPr>
+          <w:p>
+            <w:r>
+              <w:t>Nhận trường tìm kiế</w:t>
+            </w:r>
+            <w:r>
+              <w:t>m</w:t>
+            </w:r>
+          </w:p>
+        </w:tc>
+      </w:tr>
+      <w:tr>
+        <w:tc>
+          <w:tcPr>
+            <w:tcW w:w="2251" w:type="dxa"/>
           </w:tcPr>
           <w:p>
             <w:r>
@@ -2271,7 +2305,7 @@
         </w:tc>
         <w:tc>
           <w:tcPr>
-            <w:tcW w:w="2337" w:type="dxa"/>
+            <w:tcW w:w="2262" w:type="dxa"/>
           </w:tcPr>
           <w:p>
             <w:r>
@@ -2281,20 +2315,23 @@
         </w:tc>
         <w:tc>
           <w:tcPr>
-            <w:tcW w:w="4676" w:type="dxa"/>
-            <w:gridSpan w:val="2"/>
-          </w:tcPr>
-          <w:p>
-            <w:r>
-              <w:t>Nhận trường tìm kiếm, so sánh với dữ liệu trong cơ sở dữ liệu</w:t>
-            </w:r>
-          </w:p>
-        </w:tc>
-      </w:tr>
-      <w:tr>
-        <w:tc>
-          <w:tcPr>
-            <w:tcW w:w="2337" w:type="dxa"/>
+            <w:tcW w:w="4503" w:type="dxa"/>
+            <w:gridSpan w:val="2"/>
+          </w:tcPr>
+          <w:p>
+            <w:r>
+              <w:t xml:space="preserve">Khởi tạo dữ liệu, </w:t>
+            </w:r>
+            <w:r>
+              <w:t>so sánh với dữ liệu trong cơ sở dữ liệu</w:t>
+            </w:r>
+          </w:p>
+        </w:tc>
+      </w:tr>
+      <w:tr>
+        <w:tc>
+          <w:tcPr>
+            <w:tcW w:w="2251" w:type="dxa"/>
           </w:tcPr>
           <w:p>
             <w:r>
@@ -2304,7 +2341,7 @@
         </w:tc>
         <w:tc>
           <w:tcPr>
-            <w:tcW w:w="2337" w:type="dxa"/>
+            <w:tcW w:w="2262" w:type="dxa"/>
           </w:tcPr>
           <w:p>
             <w:r>
@@ -2314,7 +2351,7 @@
         </w:tc>
         <w:tc>
           <w:tcPr>
-            <w:tcW w:w="4676" w:type="dxa"/>
+            <w:tcW w:w="4503" w:type="dxa"/>
             <w:gridSpan w:val="2"/>
           </w:tcPr>
           <w:p>
@@ -2327,7 +2364,7 @@
       <w:tr>
         <w:tc>
           <w:tcPr>
-            <w:tcW w:w="2337" w:type="dxa"/>
+            <w:tcW w:w="2251" w:type="dxa"/>
           </w:tcPr>
           <w:p>
             <w:pPr>
@@ -2345,19 +2382,19 @@
         </w:tc>
         <w:tc>
           <w:tcPr>
-            <w:tcW w:w="2337" w:type="dxa"/>
+            <w:tcW w:w="2262" w:type="dxa"/>
           </w:tcPr>
           <w:p/>
         </w:tc>
         <w:tc>
           <w:tcPr>
-            <w:tcW w:w="2338" w:type="dxa"/>
+            <w:tcW w:w="2235" w:type="dxa"/>
           </w:tcPr>
           <w:p/>
         </w:tc>
         <w:tc>
           <w:tcPr>
-            <w:tcW w:w="2338" w:type="dxa"/>
+            <w:tcW w:w="2268" w:type="dxa"/>
           </w:tcPr>
           <w:p/>
         </w:tc>
@@ -2365,7 +2402,7 @@
       <w:tr>
         <w:tc>
           <w:tcPr>
-            <w:tcW w:w="2337" w:type="dxa"/>
+            <w:tcW w:w="2251" w:type="dxa"/>
           </w:tcPr>
           <w:p>
             <w:pPr>
@@ -2383,7 +2420,7 @@
         </w:tc>
         <w:tc>
           <w:tcPr>
-            <w:tcW w:w="2337" w:type="dxa"/>
+            <w:tcW w:w="2262" w:type="dxa"/>
           </w:tcPr>
           <w:p>
             <w:pPr>
@@ -2402,7 +2439,7 @@
         </w:tc>
         <w:tc>
           <w:tcPr>
-            <w:tcW w:w="4676" w:type="dxa"/>
+            <w:tcW w:w="4503" w:type="dxa"/>
             <w:gridSpan w:val="2"/>
           </w:tcPr>
           <w:p>
@@ -2424,7 +2461,7 @@
       <w:tr>
         <w:tc>
           <w:tcPr>
-            <w:tcW w:w="2337" w:type="dxa"/>
+            <w:tcW w:w="2251" w:type="dxa"/>
           </w:tcPr>
           <w:p>
             <w:r>
@@ -2434,7 +2471,7 @@
         </w:tc>
         <w:tc>
           <w:tcPr>
-            <w:tcW w:w="2337" w:type="dxa"/>
+            <w:tcW w:w="2262" w:type="dxa"/>
           </w:tcPr>
           <w:p>
             <w:r>
@@ -2444,7 +2481,7 @@
         </w:tc>
         <w:tc>
           <w:tcPr>
-            <w:tcW w:w="4676" w:type="dxa"/>
+            <w:tcW w:w="4503" w:type="dxa"/>
             <w:gridSpan w:val="2"/>
           </w:tcPr>
           <w:p>
@@ -2488,23 +2525,7 @@
           <w:szCs w:val="32"/>
         </w:rPr>
         <w:lastRenderedPageBreak/>
-        <w:t>2.4</w:t>
-      </w:r>
-      <w:r>
-        <w:rPr>
-          <w:b/>
-          <w:sz w:val="32"/>
-          <w:szCs w:val="32"/>
-        </w:rPr>
-        <w:t xml:space="preserve">. UseCase: Search </w:t>
-      </w:r>
-      <w:r>
-        <w:rPr>
-          <w:b/>
-          <w:sz w:val="32"/>
-          <w:szCs w:val="32"/>
-        </w:rPr>
-        <w:t>equipment</w:t>
+        <w:t>2.4. UseCase: Search equipment</w:t>
       </w:r>
     </w:p>
     <w:tbl>
@@ -2522,7 +2543,7 @@
       <w:tr>
         <w:tc>
           <w:tcPr>
-            <w:tcW w:w="2337" w:type="dxa"/>
+            <w:tcW w:w="2250" w:type="dxa"/>
           </w:tcPr>
           <w:p>
             <w:pPr>
@@ -2540,7 +2561,7 @@
         </w:tc>
         <w:tc>
           <w:tcPr>
-            <w:tcW w:w="2337" w:type="dxa"/>
+            <w:tcW w:w="2261" w:type="dxa"/>
           </w:tcPr>
           <w:p>
             <w:r>
@@ -2550,7 +2571,7 @@
         </w:tc>
         <w:tc>
           <w:tcPr>
-            <w:tcW w:w="2338" w:type="dxa"/>
+            <w:tcW w:w="2233" w:type="dxa"/>
           </w:tcPr>
           <w:p>
             <w:pPr>
@@ -2568,22 +2589,19 @@
         </w:tc>
         <w:tc>
           <w:tcPr>
-            <w:tcW w:w="2338" w:type="dxa"/>
-          </w:tcPr>
-          <w:p>
-            <w:r>
-              <w:t>Search</w:t>
-            </w:r>
-            <w:r>
-              <w:t xml:space="preserve"> equipment</w:t>
-            </w:r>
-          </w:p>
-        </w:tc>
-      </w:tr>
-      <w:tr>
-        <w:tc>
-          <w:tcPr>
-            <w:tcW w:w="2337" w:type="dxa"/>
+            <w:tcW w:w="2272" w:type="dxa"/>
+          </w:tcPr>
+          <w:p>
+            <w:r>
+              <w:t>Search equipment</w:t>
+            </w:r>
+          </w:p>
+        </w:tc>
+      </w:tr>
+      <w:tr>
+        <w:tc>
+          <w:tcPr>
+            <w:tcW w:w="2250" w:type="dxa"/>
           </w:tcPr>
           <w:p>
             <w:pPr>
@@ -2601,7 +2619,7 @@
         </w:tc>
         <w:tc>
           <w:tcPr>
-            <w:tcW w:w="7013" w:type="dxa"/>
+            <w:tcW w:w="6766" w:type="dxa"/>
             <w:gridSpan w:val="3"/>
           </w:tcPr>
           <w:p>
@@ -2614,7 +2632,7 @@
       <w:tr>
         <w:tc>
           <w:tcPr>
-            <w:tcW w:w="2337" w:type="dxa"/>
+            <w:tcW w:w="2250" w:type="dxa"/>
           </w:tcPr>
           <w:p>
             <w:pPr>
@@ -2632,7 +2650,7 @@
         </w:tc>
         <w:tc>
           <w:tcPr>
-            <w:tcW w:w="7013" w:type="dxa"/>
+            <w:tcW w:w="6766" w:type="dxa"/>
             <w:gridSpan w:val="3"/>
           </w:tcPr>
           <w:p>
@@ -2645,7 +2663,7 @@
       <w:tr>
         <w:tc>
           <w:tcPr>
-            <w:tcW w:w="2337" w:type="dxa"/>
+            <w:tcW w:w="2250" w:type="dxa"/>
           </w:tcPr>
           <w:p>
             <w:pPr>
@@ -2663,19 +2681,19 @@
         </w:tc>
         <w:tc>
           <w:tcPr>
-            <w:tcW w:w="2337" w:type="dxa"/>
+            <w:tcW w:w="2261" w:type="dxa"/>
           </w:tcPr>
           <w:p/>
         </w:tc>
         <w:tc>
           <w:tcPr>
-            <w:tcW w:w="2338" w:type="dxa"/>
+            <w:tcW w:w="2233" w:type="dxa"/>
           </w:tcPr>
           <w:p/>
         </w:tc>
         <w:tc>
           <w:tcPr>
-            <w:tcW w:w="2338" w:type="dxa"/>
+            <w:tcW w:w="2272" w:type="dxa"/>
           </w:tcPr>
           <w:p/>
         </w:tc>
@@ -2683,7 +2701,7 @@
       <w:tr>
         <w:tc>
           <w:tcPr>
-            <w:tcW w:w="2337" w:type="dxa"/>
+            <w:tcW w:w="2250" w:type="dxa"/>
           </w:tcPr>
           <w:p>
             <w:r>
@@ -2693,7 +2711,7 @@
         </w:tc>
         <w:tc>
           <w:tcPr>
-            <w:tcW w:w="2337" w:type="dxa"/>
+            <w:tcW w:w="2261" w:type="dxa"/>
           </w:tcPr>
           <w:p>
             <w:pPr>
@@ -2712,7 +2730,7 @@
         </w:tc>
         <w:tc>
           <w:tcPr>
-            <w:tcW w:w="4676" w:type="dxa"/>
+            <w:tcW w:w="4505" w:type="dxa"/>
             <w:gridSpan w:val="2"/>
           </w:tcPr>
           <w:p>
@@ -2734,7 +2752,7 @@
       <w:tr>
         <w:tc>
           <w:tcPr>
-            <w:tcW w:w="2337" w:type="dxa"/>
+            <w:tcW w:w="2250" w:type="dxa"/>
           </w:tcPr>
           <w:p>
             <w:r>
@@ -2744,7 +2762,7 @@
         </w:tc>
         <w:tc>
           <w:tcPr>
-            <w:tcW w:w="2337" w:type="dxa"/>
+            <w:tcW w:w="2261" w:type="dxa"/>
           </w:tcPr>
           <w:p>
             <w:r>
@@ -2754,7 +2772,7 @@
         </w:tc>
         <w:tc>
           <w:tcPr>
-            <w:tcW w:w="4676" w:type="dxa"/>
+            <w:tcW w:w="4505" w:type="dxa"/>
             <w:gridSpan w:val="2"/>
           </w:tcPr>
           <w:p>
@@ -2767,50 +2785,20 @@
       <w:tr>
         <w:tc>
           <w:tcPr>
-            <w:tcW w:w="2337" w:type="dxa"/>
-          </w:tcPr>
-          <w:p>
-            <w:r>
-              <w:t>2.</w:t>
-            </w:r>
-          </w:p>
-        </w:tc>
-        <w:tc>
-          <w:tcPr>
-            <w:tcW w:w="2337" w:type="dxa"/>
-          </w:tcPr>
-          <w:p>
-            <w:r>
-              <w:t>System</w:t>
-            </w:r>
-          </w:p>
-        </w:tc>
-        <w:tc>
-          <w:tcPr>
-            <w:tcW w:w="4676" w:type="dxa"/>
-            <w:gridSpan w:val="2"/>
-          </w:tcPr>
-          <w:p>
-            <w:r>
-              <w:t>Khởi tạo dữ liệu</w:t>
-            </w:r>
-          </w:p>
-        </w:tc>
-      </w:tr>
-      <w:tr>
-        <w:tc>
-          <w:tcPr>
-            <w:tcW w:w="2337" w:type="dxa"/>
-          </w:tcPr>
-          <w:p>
-            <w:r>
-              <w:t>3.</w:t>
-            </w:r>
-          </w:p>
-        </w:tc>
-        <w:tc>
-          <w:tcPr>
-            <w:tcW w:w="2337" w:type="dxa"/>
+            <w:tcW w:w="2250" w:type="dxa"/>
+          </w:tcPr>
+          <w:p>
+            <w:r>
+              <w:t>2</w:t>
+            </w:r>
+            <w:r>
+              <w:t>.</w:t>
+            </w:r>
+          </w:p>
+        </w:tc>
+        <w:tc>
+          <w:tcPr>
+            <w:tcW w:w="2261" w:type="dxa"/>
           </w:tcPr>
           <w:p>
             <w:r>
@@ -2820,33 +2808,33 @@
         </w:tc>
         <w:tc>
           <w:tcPr>
-            <w:tcW w:w="4676" w:type="dxa"/>
-            <w:gridSpan w:val="2"/>
-          </w:tcPr>
-          <w:p>
-            <w:r>
-              <w:t xml:space="preserve">Lựa chọn đối tượng </w:t>
-            </w:r>
-            <w:r>
-              <w:t>equipment(thiết bị, đồ dùng)</w:t>
-            </w:r>
-          </w:p>
-        </w:tc>
-      </w:tr>
-      <w:tr>
-        <w:tc>
-          <w:tcPr>
-            <w:tcW w:w="2337" w:type="dxa"/>
-          </w:tcPr>
-          <w:p>
-            <w:r>
-              <w:t>4.</w:t>
-            </w:r>
-          </w:p>
-        </w:tc>
-        <w:tc>
-          <w:tcPr>
-            <w:tcW w:w="2337" w:type="dxa"/>
+            <w:tcW w:w="4505" w:type="dxa"/>
+            <w:gridSpan w:val="2"/>
+          </w:tcPr>
+          <w:p>
+            <w:r>
+              <w:t>Lựa chọn đối tượng equipment(thiết bị, đồ dùng)</w:t>
+            </w:r>
+          </w:p>
+        </w:tc>
+      </w:tr>
+      <w:tr>
+        <w:tc>
+          <w:tcPr>
+            <w:tcW w:w="2250" w:type="dxa"/>
+          </w:tcPr>
+          <w:p>
+            <w:r>
+              <w:t>3</w:t>
+            </w:r>
+            <w:r>
+              <w:t>.</w:t>
+            </w:r>
+          </w:p>
+        </w:tc>
+        <w:tc>
+          <w:tcPr>
+            <w:tcW w:w="2261" w:type="dxa"/>
           </w:tcPr>
           <w:p>
             <w:r>
@@ -2856,7 +2844,7 @@
         </w:tc>
         <w:tc>
           <w:tcPr>
-            <w:tcW w:w="4676" w:type="dxa"/>
+            <w:tcW w:w="4505" w:type="dxa"/>
             <w:gridSpan w:val="2"/>
           </w:tcPr>
           <w:p>
@@ -2871,10 +2859,7 @@
           </w:p>
           <w:p>
             <w:r>
-              <w:t>+theo tên</w:t>
-            </w:r>
-            <w:r>
-              <w:t xml:space="preserve"> thiết bị</w:t>
+              <w:t>+theo tên thiết bị</w:t>
             </w:r>
             <w:r>
               <w:br/>
@@ -2886,7 +2871,46 @@
       <w:tr>
         <w:tc>
           <w:tcPr>
-            <w:tcW w:w="2337" w:type="dxa"/>
+            <w:tcW w:w="2250" w:type="dxa"/>
+          </w:tcPr>
+          <w:p>
+            <w:r>
+              <w:t>4</w:t>
+            </w:r>
+            <w:r>
+              <w:t>.</w:t>
+            </w:r>
+          </w:p>
+        </w:tc>
+        <w:tc>
+          <w:tcPr>
+            <w:tcW w:w="2261" w:type="dxa"/>
+          </w:tcPr>
+          <w:p>
+            <w:r>
+              <w:t>System</w:t>
+            </w:r>
+          </w:p>
+        </w:tc>
+        <w:tc>
+          <w:tcPr>
+            <w:tcW w:w="4505" w:type="dxa"/>
+            <w:gridSpan w:val="2"/>
+          </w:tcPr>
+          <w:p>
+            <w:r>
+              <w:t>Nhận trường tìm kiế</w:t>
+            </w:r>
+            <w:r>
+              <w:t>m</w:t>
+            </w:r>
+          </w:p>
+        </w:tc>
+      </w:tr>
+      <w:tr>
+        <w:tc>
+          <w:tcPr>
+            <w:tcW w:w="2250" w:type="dxa"/>
           </w:tcPr>
           <w:p>
             <w:r>
@@ -2896,7 +2920,7 @@
         </w:tc>
         <w:tc>
           <w:tcPr>
-            <w:tcW w:w="2337" w:type="dxa"/>
+            <w:tcW w:w="2261" w:type="dxa"/>
           </w:tcPr>
           <w:p>
             <w:r>
@@ -2906,20 +2930,23 @@
         </w:tc>
         <w:tc>
           <w:tcPr>
-            <w:tcW w:w="4676" w:type="dxa"/>
-            <w:gridSpan w:val="2"/>
-          </w:tcPr>
-          <w:p>
-            <w:r>
-              <w:t>Nhận trường tìm kiếm, so sánh với dữ liệu trong cơ sở dữ liệu</w:t>
-            </w:r>
-          </w:p>
-        </w:tc>
-      </w:tr>
-      <w:tr>
-        <w:tc>
-          <w:tcPr>
-            <w:tcW w:w="2337" w:type="dxa"/>
+            <w:tcW w:w="4505" w:type="dxa"/>
+            <w:gridSpan w:val="2"/>
+          </w:tcPr>
+          <w:p>
+            <w:r>
+              <w:t xml:space="preserve">Khởi tạo dữ liệu, </w:t>
+            </w:r>
+            <w:r>
+              <w:t>so sánh với dữ liệu trong cơ sở dữ liệu</w:t>
+            </w:r>
+          </w:p>
+        </w:tc>
+      </w:tr>
+      <w:tr>
+        <w:tc>
+          <w:tcPr>
+            <w:tcW w:w="2250" w:type="dxa"/>
           </w:tcPr>
           <w:p>
             <w:r>
@@ -2929,7 +2956,7 @@
         </w:tc>
         <w:tc>
           <w:tcPr>
-            <w:tcW w:w="2337" w:type="dxa"/>
+            <w:tcW w:w="2261" w:type="dxa"/>
           </w:tcPr>
           <w:p>
             <w:r>
@@ -2939,7 +2966,7 @@
         </w:tc>
         <w:tc>
           <w:tcPr>
-            <w:tcW w:w="4676" w:type="dxa"/>
+            <w:tcW w:w="4505" w:type="dxa"/>
             <w:gridSpan w:val="2"/>
           </w:tcPr>
           <w:p>
@@ -2952,7 +2979,7 @@
       <w:tr>
         <w:tc>
           <w:tcPr>
-            <w:tcW w:w="2337" w:type="dxa"/>
+            <w:tcW w:w="2250" w:type="dxa"/>
           </w:tcPr>
           <w:p>
             <w:pPr>
@@ -2970,19 +2997,19 @@
         </w:tc>
         <w:tc>
           <w:tcPr>
-            <w:tcW w:w="2337" w:type="dxa"/>
+            <w:tcW w:w="2261" w:type="dxa"/>
           </w:tcPr>
           <w:p/>
         </w:tc>
         <w:tc>
           <w:tcPr>
-            <w:tcW w:w="2338" w:type="dxa"/>
+            <w:tcW w:w="2233" w:type="dxa"/>
           </w:tcPr>
           <w:p/>
         </w:tc>
         <w:tc>
           <w:tcPr>
-            <w:tcW w:w="2338" w:type="dxa"/>
+            <w:tcW w:w="2272" w:type="dxa"/>
           </w:tcPr>
           <w:p/>
         </w:tc>
@@ -2990,7 +3017,7 @@
       <w:tr>
         <w:tc>
           <w:tcPr>
-            <w:tcW w:w="2337" w:type="dxa"/>
+            <w:tcW w:w="2250" w:type="dxa"/>
           </w:tcPr>
           <w:p>
             <w:pPr>
@@ -3008,7 +3035,7 @@
         </w:tc>
         <w:tc>
           <w:tcPr>
-            <w:tcW w:w="2337" w:type="dxa"/>
+            <w:tcW w:w="2261" w:type="dxa"/>
           </w:tcPr>
           <w:p>
             <w:pPr>
@@ -3027,7 +3054,7 @@
         </w:tc>
         <w:tc>
           <w:tcPr>
-            <w:tcW w:w="4676" w:type="dxa"/>
+            <w:tcW w:w="4505" w:type="dxa"/>
             <w:gridSpan w:val="2"/>
           </w:tcPr>
           <w:p>
@@ -3049,7 +3076,7 @@
       <w:tr>
         <w:tc>
           <w:tcPr>
-            <w:tcW w:w="2337" w:type="dxa"/>
+            <w:tcW w:w="2250" w:type="dxa"/>
           </w:tcPr>
           <w:p>
             <w:r>
@@ -3059,7 +3086,7 @@
         </w:tc>
         <w:tc>
           <w:tcPr>
-            <w:tcW w:w="2337" w:type="dxa"/>
+            <w:tcW w:w="2261" w:type="dxa"/>
           </w:tcPr>
           <w:p>
             <w:r>
@@ -3069,7 +3096,7 @@
         </w:tc>
         <w:tc>
           <w:tcPr>
-            <w:tcW w:w="4676" w:type="dxa"/>
+            <w:tcW w:w="4505" w:type="dxa"/>
             <w:gridSpan w:val="2"/>
           </w:tcPr>
           <w:p>
@@ -3103,7 +3130,7 @@
           <w:sz w:val="32"/>
           <w:szCs w:val="32"/>
         </w:rPr>
-        <w:t xml:space="preserve">2.4. UseCase: Search </w:t>
+        <w:t>2.5</w:t>
       </w:r>
       <w:r>
         <w:rPr>
@@ -3111,7 +3138,7 @@
           <w:sz w:val="32"/>
           <w:szCs w:val="32"/>
         </w:rPr>
-        <w:t>finance</w:t>
+        <w:t>. UseCase: Search finance</w:t>
       </w:r>
     </w:p>
     <w:tbl>
@@ -3129,7 +3156,7 @@
       <w:tr>
         <w:tc>
           <w:tcPr>
-            <w:tcW w:w="2337" w:type="dxa"/>
+            <w:tcW w:w="2255" w:type="dxa"/>
           </w:tcPr>
           <w:p>
             <w:pPr>
@@ -3147,7 +3174,7 @@
         </w:tc>
         <w:tc>
           <w:tcPr>
-            <w:tcW w:w="2337" w:type="dxa"/>
+            <w:tcW w:w="2265" w:type="dxa"/>
           </w:tcPr>
           <w:p>
             <w:r>
@@ -3157,7 +3184,7 @@
         </w:tc>
         <w:tc>
           <w:tcPr>
-            <w:tcW w:w="2338" w:type="dxa"/>
+            <w:tcW w:w="2239" w:type="dxa"/>
           </w:tcPr>
           <w:p>
             <w:pPr>
@@ -3175,22 +3202,19 @@
         </w:tc>
         <w:tc>
           <w:tcPr>
-            <w:tcW w:w="2338" w:type="dxa"/>
-          </w:tcPr>
-          <w:p>
-            <w:r>
-              <w:t>Search</w:t>
-            </w:r>
-            <w:r>
-              <w:t xml:space="preserve"> finance</w:t>
-            </w:r>
-          </w:p>
-        </w:tc>
-      </w:tr>
-      <w:tr>
-        <w:tc>
-          <w:tcPr>
-            <w:tcW w:w="2337" w:type="dxa"/>
+            <w:tcW w:w="2257" w:type="dxa"/>
+          </w:tcPr>
+          <w:p>
+            <w:r>
+              <w:t>Search finance</w:t>
+            </w:r>
+          </w:p>
+        </w:tc>
+      </w:tr>
+      <w:tr>
+        <w:tc>
+          <w:tcPr>
+            <w:tcW w:w="2255" w:type="dxa"/>
           </w:tcPr>
           <w:p>
             <w:pPr>
@@ -3208,7 +3232,7 @@
         </w:tc>
         <w:tc>
           <w:tcPr>
-            <w:tcW w:w="7013" w:type="dxa"/>
+            <w:tcW w:w="6761" w:type="dxa"/>
             <w:gridSpan w:val="3"/>
           </w:tcPr>
           <w:p>
@@ -3221,7 +3245,7 @@
       <w:tr>
         <w:tc>
           <w:tcPr>
-            <w:tcW w:w="2337" w:type="dxa"/>
+            <w:tcW w:w="2255" w:type="dxa"/>
           </w:tcPr>
           <w:p>
             <w:pPr>
@@ -3239,7 +3263,7 @@
         </w:tc>
         <w:tc>
           <w:tcPr>
-            <w:tcW w:w="7013" w:type="dxa"/>
+            <w:tcW w:w="6761" w:type="dxa"/>
             <w:gridSpan w:val="3"/>
           </w:tcPr>
           <w:p>
@@ -3252,7 +3276,7 @@
       <w:tr>
         <w:tc>
           <w:tcPr>
-            <w:tcW w:w="2337" w:type="dxa"/>
+            <w:tcW w:w="2255" w:type="dxa"/>
           </w:tcPr>
           <w:p>
             <w:pPr>
@@ -3270,19 +3294,19 @@
         </w:tc>
         <w:tc>
           <w:tcPr>
-            <w:tcW w:w="2337" w:type="dxa"/>
+            <w:tcW w:w="2265" w:type="dxa"/>
           </w:tcPr>
           <w:p/>
         </w:tc>
         <w:tc>
           <w:tcPr>
-            <w:tcW w:w="2338" w:type="dxa"/>
+            <w:tcW w:w="2239" w:type="dxa"/>
           </w:tcPr>
           <w:p/>
         </w:tc>
         <w:tc>
           <w:tcPr>
-            <w:tcW w:w="2338" w:type="dxa"/>
+            <w:tcW w:w="2257" w:type="dxa"/>
           </w:tcPr>
           <w:p/>
         </w:tc>
@@ -3290,7 +3314,7 @@
       <w:tr>
         <w:tc>
           <w:tcPr>
-            <w:tcW w:w="2337" w:type="dxa"/>
+            <w:tcW w:w="2255" w:type="dxa"/>
           </w:tcPr>
           <w:p>
             <w:r>
@@ -3300,7 +3324,7 @@
         </w:tc>
         <w:tc>
           <w:tcPr>
-            <w:tcW w:w="2337" w:type="dxa"/>
+            <w:tcW w:w="2265" w:type="dxa"/>
           </w:tcPr>
           <w:p>
             <w:pPr>
@@ -3319,7 +3343,7 @@
         </w:tc>
         <w:tc>
           <w:tcPr>
-            <w:tcW w:w="4676" w:type="dxa"/>
+            <w:tcW w:w="4496" w:type="dxa"/>
             <w:gridSpan w:val="2"/>
           </w:tcPr>
           <w:p>
@@ -3341,7 +3365,7 @@
       <w:tr>
         <w:tc>
           <w:tcPr>
-            <w:tcW w:w="2337" w:type="dxa"/>
+            <w:tcW w:w="2255" w:type="dxa"/>
           </w:tcPr>
           <w:p>
             <w:r>
@@ -3351,7 +3375,7 @@
         </w:tc>
         <w:tc>
           <w:tcPr>
-            <w:tcW w:w="2337" w:type="dxa"/>
+            <w:tcW w:w="2265" w:type="dxa"/>
           </w:tcPr>
           <w:p>
             <w:r>
@@ -3361,7 +3385,7 @@
         </w:tc>
         <w:tc>
           <w:tcPr>
-            <w:tcW w:w="4676" w:type="dxa"/>
+            <w:tcW w:w="4496" w:type="dxa"/>
             <w:gridSpan w:val="2"/>
           </w:tcPr>
           <w:p>
@@ -3374,50 +3398,20 @@
       <w:tr>
         <w:tc>
           <w:tcPr>
-            <w:tcW w:w="2337" w:type="dxa"/>
-          </w:tcPr>
-          <w:p>
-            <w:r>
-              <w:t>2.</w:t>
-            </w:r>
-          </w:p>
-        </w:tc>
-        <w:tc>
-          <w:tcPr>
-            <w:tcW w:w="2337" w:type="dxa"/>
-          </w:tcPr>
-          <w:p>
-            <w:r>
-              <w:t>System</w:t>
-            </w:r>
-          </w:p>
-        </w:tc>
-        <w:tc>
-          <w:tcPr>
-            <w:tcW w:w="4676" w:type="dxa"/>
-            <w:gridSpan w:val="2"/>
-          </w:tcPr>
-          <w:p>
-            <w:r>
-              <w:t>Khởi tạo dữ liệu</w:t>
-            </w:r>
-          </w:p>
-        </w:tc>
-      </w:tr>
-      <w:tr>
-        <w:tc>
-          <w:tcPr>
-            <w:tcW w:w="2337" w:type="dxa"/>
-          </w:tcPr>
-          <w:p>
-            <w:r>
-              <w:t>3.</w:t>
-            </w:r>
-          </w:p>
-        </w:tc>
-        <w:tc>
-          <w:tcPr>
-            <w:tcW w:w="2337" w:type="dxa"/>
+            <w:tcW w:w="2255" w:type="dxa"/>
+          </w:tcPr>
+          <w:p>
+            <w:r>
+              <w:t>2</w:t>
+            </w:r>
+            <w:r>
+              <w:t>.</w:t>
+            </w:r>
+          </w:p>
+        </w:tc>
+        <w:tc>
+          <w:tcPr>
+            <w:tcW w:w="2265" w:type="dxa"/>
           </w:tcPr>
           <w:p>
             <w:r>
@@ -3427,33 +3421,33 @@
         </w:tc>
         <w:tc>
           <w:tcPr>
-            <w:tcW w:w="4676" w:type="dxa"/>
-            <w:gridSpan w:val="2"/>
-          </w:tcPr>
-          <w:p>
-            <w:r>
-              <w:t xml:space="preserve">Lựa chọn đối tượng </w:t>
-            </w:r>
-            <w:r>
-              <w:t>finance(tài chính)</w:t>
-            </w:r>
-          </w:p>
-        </w:tc>
-      </w:tr>
-      <w:tr>
-        <w:tc>
-          <w:tcPr>
-            <w:tcW w:w="2337" w:type="dxa"/>
-          </w:tcPr>
-          <w:p>
-            <w:r>
-              <w:t>4.</w:t>
-            </w:r>
-          </w:p>
-        </w:tc>
-        <w:tc>
-          <w:tcPr>
-            <w:tcW w:w="2337" w:type="dxa"/>
+            <w:tcW w:w="4496" w:type="dxa"/>
+            <w:gridSpan w:val="2"/>
+          </w:tcPr>
+          <w:p>
+            <w:r>
+              <w:t>Lựa chọn đối tượng finance(tài chính)</w:t>
+            </w:r>
+          </w:p>
+        </w:tc>
+      </w:tr>
+      <w:tr>
+        <w:tc>
+          <w:tcPr>
+            <w:tcW w:w="2255" w:type="dxa"/>
+          </w:tcPr>
+          <w:p>
+            <w:r>
+              <w:t>3</w:t>
+            </w:r>
+            <w:r>
+              <w:t>.</w:t>
+            </w:r>
+          </w:p>
+        </w:tc>
+        <w:tc>
+          <w:tcPr>
+            <w:tcW w:w="2265" w:type="dxa"/>
           </w:tcPr>
           <w:p>
             <w:r>
@@ -3463,7 +3457,7 @@
         </w:tc>
         <w:tc>
           <w:tcPr>
-            <w:tcW w:w="4676" w:type="dxa"/>
+            <w:tcW w:w="4496" w:type="dxa"/>
             <w:gridSpan w:val="2"/>
           </w:tcPr>
           <w:p>
@@ -3490,7 +3484,46 @@
       <w:tr>
         <w:tc>
           <w:tcPr>
-            <w:tcW w:w="2337" w:type="dxa"/>
+            <w:tcW w:w="2255" w:type="dxa"/>
+          </w:tcPr>
+          <w:p>
+            <w:r>
+              <w:t>4</w:t>
+            </w:r>
+            <w:r>
+              <w:t>.</w:t>
+            </w:r>
+          </w:p>
+        </w:tc>
+        <w:tc>
+          <w:tcPr>
+            <w:tcW w:w="2265" w:type="dxa"/>
+          </w:tcPr>
+          <w:p>
+            <w:r>
+              <w:t>System</w:t>
+            </w:r>
+          </w:p>
+        </w:tc>
+        <w:tc>
+          <w:tcPr>
+            <w:tcW w:w="4496" w:type="dxa"/>
+            <w:gridSpan w:val="2"/>
+          </w:tcPr>
+          <w:p>
+            <w:r>
+              <w:t>Nhận trường tìm kiế</w:t>
+            </w:r>
+            <w:r>
+              <w:t>m</w:t>
+            </w:r>
+          </w:p>
+        </w:tc>
+      </w:tr>
+      <w:tr>
+        <w:tc>
+          <w:tcPr>
+            <w:tcW w:w="2255" w:type="dxa"/>
           </w:tcPr>
           <w:p>
             <w:r>
@@ -3500,7 +3533,7 @@
         </w:tc>
         <w:tc>
           <w:tcPr>
-            <w:tcW w:w="2337" w:type="dxa"/>
+            <w:tcW w:w="2265" w:type="dxa"/>
           </w:tcPr>
           <w:p>
             <w:r>
@@ -3510,20 +3543,23 @@
         </w:tc>
         <w:tc>
           <w:tcPr>
-            <w:tcW w:w="4676" w:type="dxa"/>
-            <w:gridSpan w:val="2"/>
-          </w:tcPr>
-          <w:p>
-            <w:r>
-              <w:t>Nhận trường tìm kiếm, so sánh với dữ liệu trong cơ sở dữ liệu</w:t>
-            </w:r>
-          </w:p>
-        </w:tc>
-      </w:tr>
-      <w:tr>
-        <w:tc>
-          <w:tcPr>
-            <w:tcW w:w="2337" w:type="dxa"/>
+            <w:tcW w:w="4496" w:type="dxa"/>
+            <w:gridSpan w:val="2"/>
+          </w:tcPr>
+          <w:p>
+            <w:r>
+              <w:t xml:space="preserve">Khởi tạo dữ liệu, </w:t>
+            </w:r>
+            <w:r>
+              <w:t>so sánh với dữ liệu trong cơ sở dữ liệu</w:t>
+            </w:r>
+          </w:p>
+        </w:tc>
+      </w:tr>
+      <w:tr>
+        <w:tc>
+          <w:tcPr>
+            <w:tcW w:w="2255" w:type="dxa"/>
           </w:tcPr>
           <w:p>
             <w:r>
@@ -3533,7 +3569,7 @@
         </w:tc>
         <w:tc>
           <w:tcPr>
-            <w:tcW w:w="2337" w:type="dxa"/>
+            <w:tcW w:w="2265" w:type="dxa"/>
           </w:tcPr>
           <w:p>
             <w:r>
@@ -3543,7 +3579,7 @@
         </w:tc>
         <w:tc>
           <w:tcPr>
-            <w:tcW w:w="4676" w:type="dxa"/>
+            <w:tcW w:w="4496" w:type="dxa"/>
             <w:gridSpan w:val="2"/>
           </w:tcPr>
           <w:p>
@@ -3556,7 +3592,7 @@
       <w:tr>
         <w:tc>
           <w:tcPr>
-            <w:tcW w:w="2337" w:type="dxa"/>
+            <w:tcW w:w="2255" w:type="dxa"/>
           </w:tcPr>
           <w:p>
             <w:pPr>
@@ -3574,19 +3610,19 @@
         </w:tc>
         <w:tc>
           <w:tcPr>
-            <w:tcW w:w="2337" w:type="dxa"/>
+            <w:tcW w:w="2265" w:type="dxa"/>
           </w:tcPr>
           <w:p/>
         </w:tc>
         <w:tc>
           <w:tcPr>
-            <w:tcW w:w="2338" w:type="dxa"/>
+            <w:tcW w:w="2239" w:type="dxa"/>
           </w:tcPr>
           <w:p/>
         </w:tc>
         <w:tc>
           <w:tcPr>
-            <w:tcW w:w="2338" w:type="dxa"/>
+            <w:tcW w:w="2257" w:type="dxa"/>
           </w:tcPr>
           <w:p/>
         </w:tc>
@@ -3594,7 +3630,7 @@
       <w:tr>
         <w:tc>
           <w:tcPr>
-            <w:tcW w:w="2337" w:type="dxa"/>
+            <w:tcW w:w="2255" w:type="dxa"/>
           </w:tcPr>
           <w:p>
             <w:pPr>
@@ -3612,7 +3648,7 @@
         </w:tc>
         <w:tc>
           <w:tcPr>
-            <w:tcW w:w="2337" w:type="dxa"/>
+            <w:tcW w:w="2265" w:type="dxa"/>
           </w:tcPr>
           <w:p>
             <w:pPr>
@@ -3631,7 +3667,7 @@
         </w:tc>
         <w:tc>
           <w:tcPr>
-            <w:tcW w:w="4676" w:type="dxa"/>
+            <w:tcW w:w="4496" w:type="dxa"/>
             <w:gridSpan w:val="2"/>
           </w:tcPr>
           <w:p>
@@ -3653,7 +3689,7 @@
       <w:tr>
         <w:tc>
           <w:tcPr>
-            <w:tcW w:w="2337" w:type="dxa"/>
+            <w:tcW w:w="2255" w:type="dxa"/>
           </w:tcPr>
           <w:p>
             <w:r>
@@ -3663,7 +3699,7 @@
         </w:tc>
         <w:tc>
           <w:tcPr>
-            <w:tcW w:w="2337" w:type="dxa"/>
+            <w:tcW w:w="2265" w:type="dxa"/>
           </w:tcPr>
           <w:p>
             <w:r>
@@ -3673,7 +3709,7 @@
         </w:tc>
         <w:tc>
           <w:tcPr>
-            <w:tcW w:w="4676" w:type="dxa"/>
+            <w:tcW w:w="4496" w:type="dxa"/>
             <w:gridSpan w:val="2"/>
           </w:tcPr>
           <w:p>
@@ -3726,7 +3762,7 @@
           <w:szCs w:val="32"/>
         </w:rPr>
         <w:lastRenderedPageBreak/>
-        <w:t xml:space="preserve">2.4. UseCase: Search </w:t>
+        <w:t>2.6</w:t>
       </w:r>
       <w:r>
         <w:rPr>
@@ -3734,7 +3770,7 @@
           <w:sz w:val="32"/>
           <w:szCs w:val="32"/>
         </w:rPr>
-        <w:t>customer</w:t>
+        <w:t>. UseCase: Search customer</w:t>
       </w:r>
     </w:p>
     <w:tbl>
@@ -3752,7 +3788,7 @@
       <w:tr>
         <w:tc>
           <w:tcPr>
-            <w:tcW w:w="2337" w:type="dxa"/>
+            <w:tcW w:w="2250" w:type="dxa"/>
           </w:tcPr>
           <w:p>
             <w:pPr>
@@ -3770,7 +3806,7 @@
         </w:tc>
         <w:tc>
           <w:tcPr>
-            <w:tcW w:w="2337" w:type="dxa"/>
+            <w:tcW w:w="2262" w:type="dxa"/>
           </w:tcPr>
           <w:p>
             <w:r>
@@ -3780,7 +3816,7 @@
         </w:tc>
         <w:tc>
           <w:tcPr>
-            <w:tcW w:w="2338" w:type="dxa"/>
+            <w:tcW w:w="2237" w:type="dxa"/>
           </w:tcPr>
           <w:p>
             <w:pPr>
@@ -3798,22 +3834,19 @@
         </w:tc>
         <w:tc>
           <w:tcPr>
-            <w:tcW w:w="2338" w:type="dxa"/>
-          </w:tcPr>
-          <w:p>
-            <w:r>
-              <w:t>Search</w:t>
-            </w:r>
-            <w:r>
-              <w:t xml:space="preserve"> customer</w:t>
-            </w:r>
-          </w:p>
-        </w:tc>
-      </w:tr>
-      <w:tr>
-        <w:tc>
-          <w:tcPr>
-            <w:tcW w:w="2337" w:type="dxa"/>
+            <w:tcW w:w="2267" w:type="dxa"/>
+          </w:tcPr>
+          <w:p>
+            <w:r>
+              <w:t>Search customer</w:t>
+            </w:r>
+          </w:p>
+        </w:tc>
+      </w:tr>
+      <w:tr>
+        <w:tc>
+          <w:tcPr>
+            <w:tcW w:w="2250" w:type="dxa"/>
           </w:tcPr>
           <w:p>
             <w:pPr>
@@ -3831,7 +3864,7 @@
         </w:tc>
         <w:tc>
           <w:tcPr>
-            <w:tcW w:w="7013" w:type="dxa"/>
+            <w:tcW w:w="6766" w:type="dxa"/>
             <w:gridSpan w:val="3"/>
           </w:tcPr>
           <w:p>
@@ -3844,7 +3877,7 @@
       <w:tr>
         <w:tc>
           <w:tcPr>
-            <w:tcW w:w="2337" w:type="dxa"/>
+            <w:tcW w:w="2250" w:type="dxa"/>
           </w:tcPr>
           <w:p>
             <w:pPr>
@@ -3862,7 +3895,7 @@
         </w:tc>
         <w:tc>
           <w:tcPr>
-            <w:tcW w:w="7013" w:type="dxa"/>
+            <w:tcW w:w="6766" w:type="dxa"/>
             <w:gridSpan w:val="3"/>
           </w:tcPr>
           <w:p>
@@ -3875,7 +3908,7 @@
       <w:tr>
         <w:tc>
           <w:tcPr>
-            <w:tcW w:w="2337" w:type="dxa"/>
+            <w:tcW w:w="2250" w:type="dxa"/>
           </w:tcPr>
           <w:p>
             <w:pPr>
@@ -3893,19 +3926,19 @@
         </w:tc>
         <w:tc>
           <w:tcPr>
-            <w:tcW w:w="2337" w:type="dxa"/>
+            <w:tcW w:w="2262" w:type="dxa"/>
           </w:tcPr>
           <w:p/>
         </w:tc>
         <w:tc>
           <w:tcPr>
-            <w:tcW w:w="2338" w:type="dxa"/>
+            <w:tcW w:w="2237" w:type="dxa"/>
           </w:tcPr>
           <w:p/>
         </w:tc>
         <w:tc>
           <w:tcPr>
-            <w:tcW w:w="2338" w:type="dxa"/>
+            <w:tcW w:w="2267" w:type="dxa"/>
           </w:tcPr>
           <w:p/>
         </w:tc>
@@ -3913,7 +3946,7 @@
       <w:tr>
         <w:tc>
           <w:tcPr>
-            <w:tcW w:w="2337" w:type="dxa"/>
+            <w:tcW w:w="2250" w:type="dxa"/>
           </w:tcPr>
           <w:p>
             <w:r>
@@ -3923,7 +3956,7 @@
         </w:tc>
         <w:tc>
           <w:tcPr>
-            <w:tcW w:w="2337" w:type="dxa"/>
+            <w:tcW w:w="2262" w:type="dxa"/>
           </w:tcPr>
           <w:p>
             <w:pPr>
@@ -3942,7 +3975,7 @@
         </w:tc>
         <w:tc>
           <w:tcPr>
-            <w:tcW w:w="4676" w:type="dxa"/>
+            <w:tcW w:w="4504" w:type="dxa"/>
             <w:gridSpan w:val="2"/>
           </w:tcPr>
           <w:p>
@@ -3964,7 +3997,7 @@
       <w:tr>
         <w:tc>
           <w:tcPr>
-            <w:tcW w:w="2337" w:type="dxa"/>
+            <w:tcW w:w="2250" w:type="dxa"/>
           </w:tcPr>
           <w:p>
             <w:r>
@@ -3974,7 +4007,7 @@
         </w:tc>
         <w:tc>
           <w:tcPr>
-            <w:tcW w:w="2337" w:type="dxa"/>
+            <w:tcW w:w="2262" w:type="dxa"/>
           </w:tcPr>
           <w:p>
             <w:r>
@@ -3984,7 +4017,7 @@
         </w:tc>
         <w:tc>
           <w:tcPr>
-            <w:tcW w:w="4676" w:type="dxa"/>
+            <w:tcW w:w="4504" w:type="dxa"/>
             <w:gridSpan w:val="2"/>
           </w:tcPr>
           <w:p>
@@ -3997,50 +4030,20 @@
       <w:tr>
         <w:tc>
           <w:tcPr>
-            <w:tcW w:w="2337" w:type="dxa"/>
-          </w:tcPr>
-          <w:p>
-            <w:r>
-              <w:t>2.</w:t>
-            </w:r>
-          </w:p>
-        </w:tc>
-        <w:tc>
-          <w:tcPr>
-            <w:tcW w:w="2337" w:type="dxa"/>
-          </w:tcPr>
-          <w:p>
-            <w:r>
-              <w:t>System</w:t>
-            </w:r>
-          </w:p>
-        </w:tc>
-        <w:tc>
-          <w:tcPr>
-            <w:tcW w:w="4676" w:type="dxa"/>
-            <w:gridSpan w:val="2"/>
-          </w:tcPr>
-          <w:p>
-            <w:r>
-              <w:t>Khởi tạo dữ liệu</w:t>
-            </w:r>
-          </w:p>
-        </w:tc>
-      </w:tr>
-      <w:tr>
-        <w:tc>
-          <w:tcPr>
-            <w:tcW w:w="2337" w:type="dxa"/>
-          </w:tcPr>
-          <w:p>
-            <w:r>
-              <w:t>3.</w:t>
-            </w:r>
-          </w:p>
-        </w:tc>
-        <w:tc>
-          <w:tcPr>
-            <w:tcW w:w="2337" w:type="dxa"/>
+            <w:tcW w:w="2250" w:type="dxa"/>
+          </w:tcPr>
+          <w:p>
+            <w:r>
+              <w:t>2</w:t>
+            </w:r>
+            <w:r>
+              <w:t>.</w:t>
+            </w:r>
+          </w:p>
+        </w:tc>
+        <w:tc>
+          <w:tcPr>
+            <w:tcW w:w="2262" w:type="dxa"/>
           </w:tcPr>
           <w:p>
             <w:r>
@@ -4050,7 +4053,7 @@
         </w:tc>
         <w:tc>
           <w:tcPr>
-            <w:tcW w:w="4676" w:type="dxa"/>
+            <w:tcW w:w="4504" w:type="dxa"/>
             <w:gridSpan w:val="2"/>
           </w:tcPr>
           <w:p>
@@ -4066,17 +4069,20 @@
       <w:tr>
         <w:tc>
           <w:tcPr>
-            <w:tcW w:w="2337" w:type="dxa"/>
-          </w:tcPr>
-          <w:p>
-            <w:r>
-              <w:t>4.</w:t>
-            </w:r>
-          </w:p>
-        </w:tc>
-        <w:tc>
-          <w:tcPr>
-            <w:tcW w:w="2337" w:type="dxa"/>
+            <w:tcW w:w="2250" w:type="dxa"/>
+          </w:tcPr>
+          <w:p>
+            <w:r>
+              <w:t>3</w:t>
+            </w:r>
+            <w:r>
+              <w:t>.</w:t>
+            </w:r>
+          </w:p>
+        </w:tc>
+        <w:tc>
+          <w:tcPr>
+            <w:tcW w:w="2262" w:type="dxa"/>
           </w:tcPr>
           <w:p>
             <w:r>
@@ -4086,7 +4092,7 @@
         </w:tc>
         <w:tc>
           <w:tcPr>
-            <w:tcW w:w="4676" w:type="dxa"/>
+            <w:tcW w:w="4504" w:type="dxa"/>
             <w:gridSpan w:val="2"/>
           </w:tcPr>
           <w:p>
@@ -4113,7 +4119,46 @@
       <w:tr>
         <w:tc>
           <w:tcPr>
-            <w:tcW w:w="2337" w:type="dxa"/>
+            <w:tcW w:w="2250" w:type="dxa"/>
+          </w:tcPr>
+          <w:p>
+            <w:r>
+              <w:t>4</w:t>
+            </w:r>
+            <w:r>
+              <w:t>.</w:t>
+            </w:r>
+          </w:p>
+        </w:tc>
+        <w:tc>
+          <w:tcPr>
+            <w:tcW w:w="2262" w:type="dxa"/>
+          </w:tcPr>
+          <w:p>
+            <w:r>
+              <w:t>System</w:t>
+            </w:r>
+          </w:p>
+        </w:tc>
+        <w:tc>
+          <w:tcPr>
+            <w:tcW w:w="4504" w:type="dxa"/>
+            <w:gridSpan w:val="2"/>
+          </w:tcPr>
+          <w:p>
+            <w:r>
+              <w:t>Nhận trường tìm kiế</w:t>
+            </w:r>
+            <w:r>
+              <w:t>m</w:t>
+            </w:r>
+          </w:p>
+        </w:tc>
+      </w:tr>
+      <w:tr>
+        <w:tc>
+          <w:tcPr>
+            <w:tcW w:w="2250" w:type="dxa"/>
           </w:tcPr>
           <w:p>
             <w:r>
@@ -4123,7 +4168,7 @@
         </w:tc>
         <w:tc>
           <w:tcPr>
-            <w:tcW w:w="2337" w:type="dxa"/>
+            <w:tcW w:w="2262" w:type="dxa"/>
           </w:tcPr>
           <w:p>
             <w:r>
@@ -4133,20 +4178,23 @@
         </w:tc>
         <w:tc>
           <w:tcPr>
-            <w:tcW w:w="4676" w:type="dxa"/>
-            <w:gridSpan w:val="2"/>
-          </w:tcPr>
-          <w:p>
-            <w:r>
-              <w:t>Nhận trường tìm kiếm, so sánh với dữ liệu trong cơ sở dữ liệu</w:t>
-            </w:r>
-          </w:p>
-        </w:tc>
-      </w:tr>
-      <w:tr>
-        <w:tc>
-          <w:tcPr>
-            <w:tcW w:w="2337" w:type="dxa"/>
+            <w:tcW w:w="4504" w:type="dxa"/>
+            <w:gridSpan w:val="2"/>
+          </w:tcPr>
+          <w:p>
+            <w:r>
+              <w:t xml:space="preserve">Khởi tạo dữ liệu, </w:t>
+            </w:r>
+            <w:r>
+              <w:t>so sánh với dữ liệu trong cơ sở dữ liệu</w:t>
+            </w:r>
+          </w:p>
+        </w:tc>
+      </w:tr>
+      <w:tr>
+        <w:tc>
+          <w:tcPr>
+            <w:tcW w:w="2250" w:type="dxa"/>
           </w:tcPr>
           <w:p>
             <w:r>
@@ -4156,7 +4204,7 @@
         </w:tc>
         <w:tc>
           <w:tcPr>
-            <w:tcW w:w="2337" w:type="dxa"/>
+            <w:tcW w:w="2262" w:type="dxa"/>
           </w:tcPr>
           <w:p>
             <w:r>
@@ -4166,7 +4214,7 @@
         </w:tc>
         <w:tc>
           <w:tcPr>
-            <w:tcW w:w="4676" w:type="dxa"/>
+            <w:tcW w:w="4504" w:type="dxa"/>
             <w:gridSpan w:val="2"/>
           </w:tcPr>
           <w:p>
@@ -4179,7 +4227,7 @@
       <w:tr>
         <w:tc>
           <w:tcPr>
-            <w:tcW w:w="2337" w:type="dxa"/>
+            <w:tcW w:w="2250" w:type="dxa"/>
           </w:tcPr>
           <w:p>
             <w:pPr>
@@ -4197,19 +4245,19 @@
         </w:tc>
         <w:tc>
           <w:tcPr>
-            <w:tcW w:w="2337" w:type="dxa"/>
+            <w:tcW w:w="2262" w:type="dxa"/>
           </w:tcPr>
           <w:p/>
         </w:tc>
         <w:tc>
           <w:tcPr>
-            <w:tcW w:w="2338" w:type="dxa"/>
+            <w:tcW w:w="2237" w:type="dxa"/>
           </w:tcPr>
           <w:p/>
         </w:tc>
         <w:tc>
           <w:tcPr>
-            <w:tcW w:w="2338" w:type="dxa"/>
+            <w:tcW w:w="2267" w:type="dxa"/>
           </w:tcPr>
           <w:p/>
         </w:tc>
@@ -4217,7 +4265,7 @@
       <w:tr>
         <w:tc>
           <w:tcPr>
-            <w:tcW w:w="2337" w:type="dxa"/>
+            <w:tcW w:w="2250" w:type="dxa"/>
           </w:tcPr>
           <w:p>
             <w:pPr>
@@ -4235,7 +4283,7 @@
         </w:tc>
         <w:tc>
           <w:tcPr>
-            <w:tcW w:w="2337" w:type="dxa"/>
+            <w:tcW w:w="2262" w:type="dxa"/>
           </w:tcPr>
           <w:p>
             <w:pPr>
@@ -4254,7 +4302,7 @@
         </w:tc>
         <w:tc>
           <w:tcPr>
-            <w:tcW w:w="4676" w:type="dxa"/>
+            <w:tcW w:w="4504" w:type="dxa"/>
             <w:gridSpan w:val="2"/>
           </w:tcPr>
           <w:p>
@@ -4276,7 +4324,7 @@
       <w:tr>
         <w:tc>
           <w:tcPr>
-            <w:tcW w:w="2337" w:type="dxa"/>
+            <w:tcW w:w="2250" w:type="dxa"/>
           </w:tcPr>
           <w:p>
             <w:r>
@@ -4286,7 +4334,7 @@
         </w:tc>
         <w:tc>
           <w:tcPr>
-            <w:tcW w:w="2337" w:type="dxa"/>
+            <w:tcW w:w="2262" w:type="dxa"/>
           </w:tcPr>
           <w:p>
             <w:r>
@@ -4296,7 +4344,7 @@
         </w:tc>
         <w:tc>
           <w:tcPr>
-            <w:tcW w:w="4676" w:type="dxa"/>
+            <w:tcW w:w="4504" w:type="dxa"/>
             <w:gridSpan w:val="2"/>
           </w:tcPr>
           <w:p>

</xml_diff>